<commit_message>
Created UI Station combo box
</commit_message>
<xml_diff>
--- a/Dokumentation.docx
+++ b/Dokumentation.docx
@@ -324,70 +324,14 @@
           </wp:inline>
         </w:drawing>
       </w:r>
-      <w:bookmarkStart w:id="0" w:name="_GoBack"/>
-      <w:bookmarkEnd w:id="0"/>
     </w:p>
-    <w:p/>
-    <w:p/>
-    <w:p/>
-    <w:p/>
-    <w:p/>
-    <w:p/>
-    <w:p/>
-    <w:p/>
-    <w:p/>
-    <w:p/>
-    <w:p/>
-    <w:p/>
-    <w:p/>
-    <w:p/>
-    <w:p/>
-    <w:p/>
-    <w:p/>
-    <w:p/>
-    <w:p/>
-    <w:p/>
-    <w:p/>
-    <w:p/>
-    <w:p/>
-    <w:p/>
-    <w:p/>
-    <w:p/>
-    <w:p/>
-    <w:p/>
-    <w:p/>
-    <w:p/>
-    <w:p/>
-    <w:p/>
-    <w:p/>
-    <w:p/>
-    <w:p/>
-    <w:p/>
-    <w:p/>
-    <w:p/>
-    <w:p/>
-    <w:p/>
-    <w:p/>
-    <w:p/>
-    <w:p/>
-    <w:p/>
-    <w:p/>
-    <w:p/>
-    <w:p/>
-    <w:p/>
-    <w:p/>
-    <w:p/>
-    <w:p/>
-    <w:p/>
-    <w:p/>
-    <w:p/>
-    <w:p/>
     <w:p>
       <w:pPr>
         <w:pStyle w:val="berschrift1"/>
       </w:pPr>
       <w:proofErr w:type="spellStart"/>
       <w:r>
+        <w:lastRenderedPageBreak/>
         <w:t>Use</w:t>
       </w:r>
       <w:proofErr w:type="spellEnd"/>
@@ -451,7 +395,6 @@
           </w:tcPr>
           <w:p>
             <w:r>
-              <w:lastRenderedPageBreak/>
               <w:t>Beschreibung</w:t>
             </w:r>
           </w:p>
@@ -1397,19 +1340,208 @@
     <w:p/>
     <w:p/>
     <w:p/>
-    <w:p/>
-    <w:p/>
-    <w:p/>
-    <w:p/>
     <w:p>
       <w:pPr>
         <w:pStyle w:val="berschrift1"/>
-        <w:numPr>
-          <w:ilvl w:val="0"/>
-          <w:numId w:val="0"/>
-        </w:numPr>
-        <w:ind w:left="432" w:hanging="432"/>
-      </w:pPr>
+      </w:pPr>
+      <w:r>
+        <w:lastRenderedPageBreak/>
+        <w:t>UML-Diagramme</w:t>
+      </w:r>
+    </w:p>
+    <w:p>
+      <w:pPr>
+        <w:pStyle w:val="berschrift2"/>
+      </w:pPr>
+    </w:p>
+    <w:p>
+      <w:r>
+        <w:rPr>
+          <w:noProof/>
+          <w:lang w:eastAsia="de-CH"/>
+        </w:rPr>
+        <w:drawing>
+          <wp:inline distT="0" distB="0" distL="0" distR="0" wp14:anchorId="33F07B62" wp14:editId="20726851">
+            <wp:extent cx="6446394" cy="694944"/>
+            <wp:effectExtent l="0" t="0" r="0" b="0"/>
+            <wp:docPr id="6" name="Grafik 6"/>
+            <wp:cNvGraphicFramePr>
+              <a:graphicFrameLocks xmlns:a="http://schemas.openxmlformats.org/drawingml/2006/main" noChangeAspect="1"/>
+            </wp:cNvGraphicFramePr>
+            <a:graphic xmlns:a="http://schemas.openxmlformats.org/drawingml/2006/main">
+              <a:graphicData uri="http://schemas.openxmlformats.org/drawingml/2006/picture">
+                <pic:pic xmlns:pic="http://schemas.openxmlformats.org/drawingml/2006/picture">
+                  <pic:nvPicPr>
+                    <pic:cNvPr id="0" name=""/>
+                    <pic:cNvPicPr/>
+                  </pic:nvPicPr>
+                  <pic:blipFill>
+                    <a:blip r:embed="rId11"/>
+                    <a:stretch>
+                      <a:fillRect/>
+                    </a:stretch>
+                  </pic:blipFill>
+                  <pic:spPr>
+                    <a:xfrm>
+                      <a:off x="0" y="0"/>
+                      <a:ext cx="6447926" cy="695109"/>
+                    </a:xfrm>
+                    <a:prstGeom prst="rect">
+                      <a:avLst/>
+                    </a:prstGeom>
+                  </pic:spPr>
+                </pic:pic>
+              </a:graphicData>
+            </a:graphic>
+          </wp:inline>
+        </w:drawing>
+      </w:r>
+    </w:p>
+    <w:p>
+      <w:pPr>
+        <w:pStyle w:val="berschrift2"/>
+      </w:pPr>
+      <w:bookmarkStart w:id="0" w:name="_GoBack"/>
+      <w:bookmarkEnd w:id="0"/>
+    </w:p>
+    <w:p>
+      <w:r>
+        <w:rPr>
+          <w:noProof/>
+          <w:lang w:eastAsia="de-CH"/>
+        </w:rPr>
+        <w:drawing>
+          <wp:inline distT="0" distB="0" distL="0" distR="0" wp14:anchorId="0503A6B8" wp14:editId="3DA766B2">
+            <wp:extent cx="6355024" cy="592532"/>
+            <wp:effectExtent l="0" t="0" r="8255" b="0"/>
+            <wp:docPr id="7" name="Grafik 7"/>
+            <wp:cNvGraphicFramePr>
+              <a:graphicFrameLocks xmlns:a="http://schemas.openxmlformats.org/drawingml/2006/main" noChangeAspect="1"/>
+            </wp:cNvGraphicFramePr>
+            <a:graphic xmlns:a="http://schemas.openxmlformats.org/drawingml/2006/main">
+              <a:graphicData uri="http://schemas.openxmlformats.org/drawingml/2006/picture">
+                <pic:pic xmlns:pic="http://schemas.openxmlformats.org/drawingml/2006/picture">
+                  <pic:nvPicPr>
+                    <pic:cNvPr id="0" name=""/>
+                    <pic:cNvPicPr/>
+                  </pic:nvPicPr>
+                  <pic:blipFill>
+                    <a:blip r:embed="rId12"/>
+                    <a:stretch>
+                      <a:fillRect/>
+                    </a:stretch>
+                  </pic:blipFill>
+                  <pic:spPr>
+                    <a:xfrm>
+                      <a:off x="0" y="0"/>
+                      <a:ext cx="6365758" cy="593533"/>
+                    </a:xfrm>
+                    <a:prstGeom prst="rect">
+                      <a:avLst/>
+                    </a:prstGeom>
+                  </pic:spPr>
+                </pic:pic>
+              </a:graphicData>
+            </a:graphic>
+          </wp:inline>
+        </w:drawing>
+      </w:r>
+    </w:p>
+    <w:p>
+      <w:pPr>
+        <w:pStyle w:val="berschrift2"/>
+      </w:pPr>
+    </w:p>
+    <w:p>
+      <w:r>
+        <w:rPr>
+          <w:noProof/>
+          <w:lang w:eastAsia="de-CH"/>
+        </w:rPr>
+        <w:drawing>
+          <wp:inline distT="0" distB="0" distL="0" distR="0" wp14:anchorId="156D604D" wp14:editId="338A33DD">
+            <wp:extent cx="6333955" cy="694944"/>
+            <wp:effectExtent l="0" t="0" r="0" b="0"/>
+            <wp:docPr id="8" name="Grafik 8"/>
+            <wp:cNvGraphicFramePr>
+              <a:graphicFrameLocks xmlns:a="http://schemas.openxmlformats.org/drawingml/2006/main" noChangeAspect="1"/>
+            </wp:cNvGraphicFramePr>
+            <a:graphic xmlns:a="http://schemas.openxmlformats.org/drawingml/2006/main">
+              <a:graphicData uri="http://schemas.openxmlformats.org/drawingml/2006/picture">
+                <pic:pic xmlns:pic="http://schemas.openxmlformats.org/drawingml/2006/picture">
+                  <pic:nvPicPr>
+                    <pic:cNvPr id="0" name=""/>
+                    <pic:cNvPicPr/>
+                  </pic:nvPicPr>
+                  <pic:blipFill>
+                    <a:blip r:embed="rId13"/>
+                    <a:stretch>
+                      <a:fillRect/>
+                    </a:stretch>
+                  </pic:blipFill>
+                  <pic:spPr>
+                    <a:xfrm>
+                      <a:off x="0" y="0"/>
+                      <a:ext cx="6330025" cy="694513"/>
+                    </a:xfrm>
+                    <a:prstGeom prst="rect">
+                      <a:avLst/>
+                    </a:prstGeom>
+                  </pic:spPr>
+                </pic:pic>
+              </a:graphicData>
+            </a:graphic>
+          </wp:inline>
+        </w:drawing>
+      </w:r>
+    </w:p>
+    <w:p>
+      <w:pPr>
+        <w:pStyle w:val="berschrift2"/>
+      </w:pPr>
+    </w:p>
+    <w:p>
+      <w:r>
+        <w:rPr>
+          <w:noProof/>
+          <w:lang w:eastAsia="de-CH"/>
+        </w:rPr>
+        <w:drawing>
+          <wp:inline distT="0" distB="0" distL="0" distR="0" wp14:anchorId="609DBC87" wp14:editId="3761051F">
+            <wp:extent cx="6351392" cy="702259"/>
+            <wp:effectExtent l="0" t="0" r="0" b="3175"/>
+            <wp:docPr id="9" name="Grafik 9"/>
+            <wp:cNvGraphicFramePr>
+              <a:graphicFrameLocks xmlns:a="http://schemas.openxmlformats.org/drawingml/2006/main" noChangeAspect="1"/>
+            </wp:cNvGraphicFramePr>
+            <a:graphic xmlns:a="http://schemas.openxmlformats.org/drawingml/2006/main">
+              <a:graphicData uri="http://schemas.openxmlformats.org/drawingml/2006/picture">
+                <pic:pic xmlns:pic="http://schemas.openxmlformats.org/drawingml/2006/picture">
+                  <pic:nvPicPr>
+                    <pic:cNvPr id="0" name=""/>
+                    <pic:cNvPicPr/>
+                  </pic:nvPicPr>
+                  <pic:blipFill>
+                    <a:blip r:embed="rId14"/>
+                    <a:stretch>
+                      <a:fillRect/>
+                    </a:stretch>
+                  </pic:blipFill>
+                  <pic:spPr>
+                    <a:xfrm>
+                      <a:off x="0" y="0"/>
+                      <a:ext cx="6370995" cy="704426"/>
+                    </a:xfrm>
+                    <a:prstGeom prst="rect">
+                      <a:avLst/>
+                    </a:prstGeom>
+                  </pic:spPr>
+                </pic:pic>
+              </a:graphicData>
+            </a:graphic>
+          </wp:inline>
+        </w:drawing>
+      </w:r>
     </w:p>
     <w:sectPr>
       <w:pgSz w:w="11906" w:h="16838"/>
@@ -6708,7 +6840,7 @@
   <a:extraClrSchemeLst/>
   <a:extLst>
     <a:ext uri="{05A4C25C-085E-4340-85A3-A5531E510DB2}">
-      <thm15:themeFamily xmlns:thm15="http://schemas.microsoft.com/office/thememl/2012/main" xmlns="" name="Office Theme" id="{62F939B6-93AF-4DB8-9C6B-D6C7DFDC589F}" vid="{4A3C46E8-61CC-4603-A589-7422A47A8E4A}"/>
+      <thm15:themeFamily xmlns="" xmlns:thm15="http://schemas.microsoft.com/office/thememl/2012/main" name="Office Theme" id="{62F939B6-93AF-4DB8-9C6B-D6C7DFDC589F}" vid="{4A3C46E8-61CC-4603-A589-7422A47A8E4A}"/>
     </a:ext>
   </a:extLst>
 </a:theme>
@@ -6719,7 +6851,7 @@
 </file>
 
 <file path=customXml/itemProps1.xml><?xml version="1.0" encoding="utf-8"?>
-<ds:datastoreItem xmlns:ds="http://schemas.openxmlformats.org/officeDocument/2006/customXml" ds:itemID="{E26AA11B-D7F7-4437-8DB9-868ABFEBCA40}">
+<ds:datastoreItem xmlns:ds="http://schemas.openxmlformats.org/officeDocument/2006/customXml" ds:itemID="{F6C82EFE-DCCB-4301-8917-21A4EA03C85A}">
   <ds:schemaRefs>
     <ds:schemaRef ds:uri="http://schemas.openxmlformats.org/officeDocument/2006/bibliography"/>
   </ds:schemaRefs>

</xml_diff>

<commit_message>
began with documentation (Modul318_Doku)
</commit_message>
<xml_diff>
--- a/Dokumentation.docx
+++ b/Dokumentation.docx
@@ -66,28 +66,694 @@
     <w:p/>
     <w:p/>
     <w:p/>
-    <w:p/>
-    <w:p/>
-    <w:p/>
-    <w:p/>
-    <w:p/>
-    <w:p/>
-    <w:p/>
-    <w:p/>
-    <w:p/>
-    <w:p/>
-    <w:p/>
-    <w:p/>
-    <w:p/>
-    <w:p/>
-    <w:p/>
-    <w:p/>
-    <w:p/>
-    <w:p/>
-    <w:p/>
-    <w:p/>
-    <w:p/>
-    <w:p/>
+    <w:sdt>
+      <w:sdtPr>
+        <w:rPr>
+          <w:lang w:val="de-DE"/>
+        </w:rPr>
+        <w:id w:val="694119612"/>
+        <w:docPartObj>
+          <w:docPartGallery w:val="Table of Contents"/>
+          <w:docPartUnique/>
+        </w:docPartObj>
+      </w:sdtPr>
+      <w:sdtEndPr>
+        <w:rPr>
+          <w:rFonts w:ascii="Uni Neue Light" w:eastAsiaTheme="minorHAnsi" w:hAnsi="Uni Neue Light" w:cstheme="minorBidi"/>
+          <w:b/>
+          <w:bCs/>
+          <w:color w:val="auto"/>
+          <w:sz w:val="20"/>
+          <w:szCs w:val="22"/>
+        </w:rPr>
+      </w:sdtEndPr>
+      <w:sdtContent>
+        <w:p>
+          <w:pPr>
+            <w:pStyle w:val="Inhaltsverzeichnisberschrift"/>
+          </w:pPr>
+          <w:r>
+            <w:rPr>
+              <w:lang w:val="de-DE"/>
+            </w:rPr>
+            <w:t>Inhaltsverzeichnis</w:t>
+          </w:r>
+        </w:p>
+        <w:p>
+          <w:pPr>
+            <w:pStyle w:val="Verzeichnis1"/>
+            <w:rPr>
+              <w:rFonts w:asciiTheme="minorHAnsi" w:eastAsiaTheme="minorEastAsia" w:hAnsiTheme="minorHAnsi"/>
+              <w:noProof/>
+              <w:sz w:val="22"/>
+              <w:lang w:eastAsia="de-CH"/>
+            </w:rPr>
+          </w:pPr>
+          <w:r>
+            <w:fldChar w:fldCharType="begin"/>
+          </w:r>
+          <w:r>
+            <w:instrText xml:space="preserve"> TOC \o "1-3" \h \z \u </w:instrText>
+          </w:r>
+          <w:r>
+            <w:fldChar w:fldCharType="separate"/>
+          </w:r>
+          <w:hyperlink w:anchor="_Toc34819424" w:history="1">
+            <w:r>
+              <w:rPr>
+                <w:rStyle w:val="Hyperlink"/>
+                <w:noProof/>
+              </w:rPr>
+              <w:t>1</w:t>
+            </w:r>
+            <w:r>
+              <w:rPr>
+                <w:rFonts w:asciiTheme="minorHAnsi" w:eastAsiaTheme="minorEastAsia" w:hAnsiTheme="minorHAnsi"/>
+                <w:noProof/>
+                <w:sz w:val="22"/>
+                <w:lang w:eastAsia="de-CH"/>
+              </w:rPr>
+              <w:tab/>
+            </w:r>
+            <w:r>
+              <w:rPr>
+                <w:rStyle w:val="Hyperlink"/>
+                <w:noProof/>
+              </w:rPr>
+              <w:t>Mockups</w:t>
+            </w:r>
+            <w:r>
+              <w:rPr>
+                <w:noProof/>
+                <w:webHidden/>
+              </w:rPr>
+              <w:tab/>
+            </w:r>
+            <w:r>
+              <w:rPr>
+                <w:noProof/>
+                <w:webHidden/>
+              </w:rPr>
+              <w:fldChar w:fldCharType="begin"/>
+            </w:r>
+            <w:r>
+              <w:rPr>
+                <w:noProof/>
+                <w:webHidden/>
+              </w:rPr>
+              <w:instrText xml:space="preserve"> PAGEREF _Toc34819424 \h </w:instrText>
+            </w:r>
+            <w:r>
+              <w:rPr>
+                <w:noProof/>
+                <w:webHidden/>
+              </w:rPr>
+            </w:r>
+            <w:r>
+              <w:rPr>
+                <w:noProof/>
+                <w:webHidden/>
+              </w:rPr>
+              <w:fldChar w:fldCharType="separate"/>
+            </w:r>
+            <w:r>
+              <w:rPr>
+                <w:noProof/>
+                <w:webHidden/>
+              </w:rPr>
+              <w:t>3</w:t>
+            </w:r>
+            <w:r>
+              <w:rPr>
+                <w:noProof/>
+                <w:webHidden/>
+              </w:rPr>
+              <w:fldChar w:fldCharType="end"/>
+            </w:r>
+          </w:hyperlink>
+        </w:p>
+        <w:p>
+          <w:pPr>
+            <w:pStyle w:val="Verzeichnis2"/>
+            <w:rPr>
+              <w:rFonts w:asciiTheme="minorHAnsi" w:eastAsiaTheme="minorEastAsia" w:hAnsiTheme="minorHAnsi"/>
+              <w:sz w:val="22"/>
+              <w:lang w:eastAsia="de-CH"/>
+            </w:rPr>
+          </w:pPr>
+          <w:hyperlink w:anchor="_Toc34819425" w:history="1">
+            <w:r>
+              <w:rPr>
+                <w:rStyle w:val="Hyperlink"/>
+              </w:rPr>
+              <w:t>1.1</w:t>
+            </w:r>
+            <w:r>
+              <w:rPr>
+                <w:rFonts w:asciiTheme="minorHAnsi" w:eastAsiaTheme="minorEastAsia" w:hAnsiTheme="minorHAnsi"/>
+                <w:sz w:val="22"/>
+                <w:lang w:eastAsia="de-CH"/>
+              </w:rPr>
+              <w:tab/>
+            </w:r>
+            <w:r>
+              <w:rPr>
+                <w:rStyle w:val="Hyperlink"/>
+              </w:rPr>
+              <w:t>Abfahrtstafel</w:t>
+            </w:r>
+            <w:r>
+              <w:rPr>
+                <w:webHidden/>
+              </w:rPr>
+              <w:tab/>
+            </w:r>
+            <w:r>
+              <w:rPr>
+                <w:webHidden/>
+              </w:rPr>
+              <w:fldChar w:fldCharType="begin"/>
+            </w:r>
+            <w:r>
+              <w:rPr>
+                <w:webHidden/>
+              </w:rPr>
+              <w:instrText xml:space="preserve"> PAGEREF _Toc34819425 \h </w:instrText>
+            </w:r>
+            <w:r>
+              <w:rPr>
+                <w:webHidden/>
+              </w:rPr>
+            </w:r>
+            <w:r>
+              <w:rPr>
+                <w:webHidden/>
+              </w:rPr>
+              <w:fldChar w:fldCharType="separate"/>
+            </w:r>
+            <w:r>
+              <w:rPr>
+                <w:webHidden/>
+              </w:rPr>
+              <w:t>3</w:t>
+            </w:r>
+            <w:r>
+              <w:rPr>
+                <w:webHidden/>
+              </w:rPr>
+              <w:fldChar w:fldCharType="end"/>
+            </w:r>
+          </w:hyperlink>
+        </w:p>
+        <w:p>
+          <w:pPr>
+            <w:pStyle w:val="Verzeichnis2"/>
+            <w:rPr>
+              <w:rFonts w:asciiTheme="minorHAnsi" w:eastAsiaTheme="minorEastAsia" w:hAnsiTheme="minorHAnsi"/>
+              <w:sz w:val="22"/>
+              <w:lang w:eastAsia="de-CH"/>
+            </w:rPr>
+          </w:pPr>
+          <w:hyperlink w:anchor="_Toc34819426" w:history="1">
+            <w:r>
+              <w:rPr>
+                <w:rStyle w:val="Hyperlink"/>
+              </w:rPr>
+              <w:t>1.2</w:t>
+            </w:r>
+            <w:r>
+              <w:rPr>
+                <w:rFonts w:asciiTheme="minorHAnsi" w:eastAsiaTheme="minorEastAsia" w:hAnsiTheme="minorHAnsi"/>
+                <w:sz w:val="22"/>
+                <w:lang w:eastAsia="de-CH"/>
+              </w:rPr>
+              <w:tab/>
+            </w:r>
+            <w:r>
+              <w:rPr>
+                <w:rStyle w:val="Hyperlink"/>
+              </w:rPr>
+              <w:t>Abfahrtsplan</w:t>
+            </w:r>
+            <w:r>
+              <w:rPr>
+                <w:webHidden/>
+              </w:rPr>
+              <w:tab/>
+            </w:r>
+            <w:r>
+              <w:rPr>
+                <w:webHidden/>
+              </w:rPr>
+              <w:fldChar w:fldCharType="begin"/>
+            </w:r>
+            <w:r>
+              <w:rPr>
+                <w:webHidden/>
+              </w:rPr>
+              <w:instrText xml:space="preserve"> PAGEREF _Toc34819426 \h </w:instrText>
+            </w:r>
+            <w:r>
+              <w:rPr>
+                <w:webHidden/>
+              </w:rPr>
+            </w:r>
+            <w:r>
+              <w:rPr>
+                <w:webHidden/>
+              </w:rPr>
+              <w:fldChar w:fldCharType="separate"/>
+            </w:r>
+            <w:r>
+              <w:rPr>
+                <w:webHidden/>
+              </w:rPr>
+              <w:t>4</w:t>
+            </w:r>
+            <w:r>
+              <w:rPr>
+                <w:webHidden/>
+              </w:rPr>
+              <w:fldChar w:fldCharType="end"/>
+            </w:r>
+          </w:hyperlink>
+        </w:p>
+        <w:p>
+          <w:pPr>
+            <w:pStyle w:val="Verzeichnis1"/>
+            <w:rPr>
+              <w:rFonts w:asciiTheme="minorHAnsi" w:eastAsiaTheme="minorEastAsia" w:hAnsiTheme="minorHAnsi"/>
+              <w:noProof/>
+              <w:sz w:val="22"/>
+              <w:lang w:eastAsia="de-CH"/>
+            </w:rPr>
+          </w:pPr>
+          <w:hyperlink w:anchor="_Toc34819427" w:history="1">
+            <w:r>
+              <w:rPr>
+                <w:rStyle w:val="Hyperlink"/>
+                <w:noProof/>
+              </w:rPr>
+              <w:t>2</w:t>
+            </w:r>
+            <w:r>
+              <w:rPr>
+                <w:rFonts w:asciiTheme="minorHAnsi" w:eastAsiaTheme="minorEastAsia" w:hAnsiTheme="minorHAnsi"/>
+                <w:noProof/>
+                <w:sz w:val="22"/>
+                <w:lang w:eastAsia="de-CH"/>
+              </w:rPr>
+              <w:tab/>
+            </w:r>
+            <w:r>
+              <w:rPr>
+                <w:rStyle w:val="Hyperlink"/>
+                <w:noProof/>
+              </w:rPr>
+              <w:t>Use Case</w:t>
+            </w:r>
+            <w:r>
+              <w:rPr>
+                <w:noProof/>
+                <w:webHidden/>
+              </w:rPr>
+              <w:tab/>
+            </w:r>
+            <w:r>
+              <w:rPr>
+                <w:noProof/>
+                <w:webHidden/>
+              </w:rPr>
+              <w:fldChar w:fldCharType="begin"/>
+            </w:r>
+            <w:r>
+              <w:rPr>
+                <w:noProof/>
+                <w:webHidden/>
+              </w:rPr>
+              <w:instrText xml:space="preserve"> PAGEREF _Toc34819427 \h </w:instrText>
+            </w:r>
+            <w:r>
+              <w:rPr>
+                <w:noProof/>
+                <w:webHidden/>
+              </w:rPr>
+            </w:r>
+            <w:r>
+              <w:rPr>
+                <w:noProof/>
+                <w:webHidden/>
+              </w:rPr>
+              <w:fldChar w:fldCharType="separate"/>
+            </w:r>
+            <w:r>
+              <w:rPr>
+                <w:noProof/>
+                <w:webHidden/>
+              </w:rPr>
+              <w:t>5</w:t>
+            </w:r>
+            <w:r>
+              <w:rPr>
+                <w:noProof/>
+                <w:webHidden/>
+              </w:rPr>
+              <w:fldChar w:fldCharType="end"/>
+            </w:r>
+          </w:hyperlink>
+        </w:p>
+        <w:p>
+          <w:pPr>
+            <w:pStyle w:val="Verzeichnis1"/>
+            <w:rPr>
+              <w:rFonts w:asciiTheme="minorHAnsi" w:eastAsiaTheme="minorEastAsia" w:hAnsiTheme="minorHAnsi"/>
+              <w:noProof/>
+              <w:sz w:val="22"/>
+              <w:lang w:eastAsia="de-CH"/>
+            </w:rPr>
+          </w:pPr>
+          <w:hyperlink w:anchor="_Toc34819428" w:history="1">
+            <w:r>
+              <w:rPr>
+                <w:rStyle w:val="Hyperlink"/>
+                <w:noProof/>
+              </w:rPr>
+              <w:t>3</w:t>
+            </w:r>
+            <w:r>
+              <w:rPr>
+                <w:rFonts w:asciiTheme="minorHAnsi" w:eastAsiaTheme="minorEastAsia" w:hAnsiTheme="minorHAnsi"/>
+                <w:noProof/>
+                <w:sz w:val="22"/>
+                <w:lang w:eastAsia="de-CH"/>
+              </w:rPr>
+              <w:tab/>
+            </w:r>
+            <w:r>
+              <w:rPr>
+                <w:rStyle w:val="Hyperlink"/>
+                <w:noProof/>
+              </w:rPr>
+              <w:t>UML-Diagramme</w:t>
+            </w:r>
+            <w:r>
+              <w:rPr>
+                <w:noProof/>
+                <w:webHidden/>
+              </w:rPr>
+              <w:tab/>
+            </w:r>
+            <w:r>
+              <w:rPr>
+                <w:noProof/>
+                <w:webHidden/>
+              </w:rPr>
+              <w:fldChar w:fldCharType="begin"/>
+            </w:r>
+            <w:r>
+              <w:rPr>
+                <w:noProof/>
+                <w:webHidden/>
+              </w:rPr>
+              <w:instrText xml:space="preserve"> PAGEREF _Toc34819428 \h </w:instrText>
+            </w:r>
+            <w:r>
+              <w:rPr>
+                <w:noProof/>
+                <w:webHidden/>
+              </w:rPr>
+            </w:r>
+            <w:r>
+              <w:rPr>
+                <w:noProof/>
+                <w:webHidden/>
+              </w:rPr>
+              <w:fldChar w:fldCharType="separate"/>
+            </w:r>
+            <w:r>
+              <w:rPr>
+                <w:noProof/>
+                <w:webHidden/>
+              </w:rPr>
+              <w:t>6</w:t>
+            </w:r>
+            <w:r>
+              <w:rPr>
+                <w:noProof/>
+                <w:webHidden/>
+              </w:rPr>
+              <w:fldChar w:fldCharType="end"/>
+            </w:r>
+          </w:hyperlink>
+        </w:p>
+        <w:p>
+          <w:pPr>
+            <w:pStyle w:val="Verzeichnis2"/>
+            <w:rPr>
+              <w:rFonts w:asciiTheme="minorHAnsi" w:eastAsiaTheme="minorEastAsia" w:hAnsiTheme="minorHAnsi"/>
+              <w:sz w:val="22"/>
+              <w:lang w:eastAsia="de-CH"/>
+            </w:rPr>
+          </w:pPr>
+          <w:hyperlink w:anchor="_Toc34819429" w:history="1">
+            <w:r>
+              <w:rPr>
+                <w:rStyle w:val="Hyperlink"/>
+              </w:rPr>
+              <w:t>3.1</w:t>
+            </w:r>
+            <w:r>
+              <w:rPr>
+                <w:webHidden/>
+              </w:rPr>
+              <w:tab/>
+            </w:r>
+            <w:r>
+              <w:rPr>
+                <w:webHidden/>
+              </w:rPr>
+              <w:fldChar w:fldCharType="begin"/>
+            </w:r>
+            <w:r>
+              <w:rPr>
+                <w:webHidden/>
+              </w:rPr>
+              <w:instrText xml:space="preserve"> PAGEREF _Toc34819429 \h </w:instrText>
+            </w:r>
+            <w:r>
+              <w:rPr>
+                <w:webHidden/>
+              </w:rPr>
+            </w:r>
+            <w:r>
+              <w:rPr>
+                <w:webHidden/>
+              </w:rPr>
+              <w:fldChar w:fldCharType="separate"/>
+            </w:r>
+            <w:r>
+              <w:rPr>
+                <w:webHidden/>
+              </w:rPr>
+              <w:t>6</w:t>
+            </w:r>
+            <w:r>
+              <w:rPr>
+                <w:webHidden/>
+              </w:rPr>
+              <w:fldChar w:fldCharType="end"/>
+            </w:r>
+          </w:hyperlink>
+        </w:p>
+        <w:p>
+          <w:pPr>
+            <w:pStyle w:val="Verzeichnis2"/>
+            <w:rPr>
+              <w:rFonts w:asciiTheme="minorHAnsi" w:eastAsiaTheme="minorEastAsia" w:hAnsiTheme="minorHAnsi"/>
+              <w:sz w:val="22"/>
+              <w:lang w:eastAsia="de-CH"/>
+            </w:rPr>
+          </w:pPr>
+          <w:hyperlink w:anchor="_Toc34819430" w:history="1">
+            <w:r>
+              <w:rPr>
+                <w:rStyle w:val="Hyperlink"/>
+              </w:rPr>
+              <w:t>3.2</w:t>
+            </w:r>
+            <w:r>
+              <w:rPr>
+                <w:webHidden/>
+              </w:rPr>
+              <w:tab/>
+            </w:r>
+            <w:r>
+              <w:rPr>
+                <w:webHidden/>
+              </w:rPr>
+              <w:fldChar w:fldCharType="begin"/>
+            </w:r>
+            <w:r>
+              <w:rPr>
+                <w:webHidden/>
+              </w:rPr>
+              <w:instrText xml:space="preserve"> PAGEREF _Toc34819430 \h </w:instrText>
+            </w:r>
+            <w:r>
+              <w:rPr>
+                <w:webHidden/>
+              </w:rPr>
+            </w:r>
+            <w:r>
+              <w:rPr>
+                <w:webHidden/>
+              </w:rPr>
+              <w:fldChar w:fldCharType="separate"/>
+            </w:r>
+            <w:r>
+              <w:rPr>
+                <w:webHidden/>
+              </w:rPr>
+              <w:t>6</w:t>
+            </w:r>
+            <w:r>
+              <w:rPr>
+                <w:webHidden/>
+              </w:rPr>
+              <w:fldChar w:fldCharType="end"/>
+            </w:r>
+          </w:hyperlink>
+        </w:p>
+        <w:p>
+          <w:pPr>
+            <w:pStyle w:val="Verzeichnis2"/>
+            <w:rPr>
+              <w:rFonts w:asciiTheme="minorHAnsi" w:eastAsiaTheme="minorEastAsia" w:hAnsiTheme="minorHAnsi"/>
+              <w:sz w:val="22"/>
+              <w:lang w:eastAsia="de-CH"/>
+            </w:rPr>
+          </w:pPr>
+          <w:hyperlink w:anchor="_Toc34819431" w:history="1">
+            <w:r>
+              <w:rPr>
+                <w:rStyle w:val="Hyperlink"/>
+              </w:rPr>
+              <w:t>3.3</w:t>
+            </w:r>
+            <w:r>
+              <w:rPr>
+                <w:webHidden/>
+              </w:rPr>
+              <w:tab/>
+            </w:r>
+            <w:r>
+              <w:rPr>
+                <w:webHidden/>
+              </w:rPr>
+              <w:fldChar w:fldCharType="begin"/>
+            </w:r>
+            <w:r>
+              <w:rPr>
+                <w:webHidden/>
+              </w:rPr>
+              <w:instrText xml:space="preserve"> PAGEREF _Toc34819431 \h </w:instrText>
+            </w:r>
+            <w:r>
+              <w:rPr>
+                <w:webHidden/>
+              </w:rPr>
+            </w:r>
+            <w:r>
+              <w:rPr>
+                <w:webHidden/>
+              </w:rPr>
+              <w:fldChar w:fldCharType="separate"/>
+            </w:r>
+            <w:r>
+              <w:rPr>
+                <w:webHidden/>
+              </w:rPr>
+              <w:t>6</w:t>
+            </w:r>
+            <w:r>
+              <w:rPr>
+                <w:webHidden/>
+              </w:rPr>
+              <w:fldChar w:fldCharType="end"/>
+            </w:r>
+          </w:hyperlink>
+        </w:p>
+        <w:p>
+          <w:pPr>
+            <w:pStyle w:val="Verzeichnis2"/>
+            <w:rPr>
+              <w:rFonts w:asciiTheme="minorHAnsi" w:eastAsiaTheme="minorEastAsia" w:hAnsiTheme="minorHAnsi"/>
+              <w:sz w:val="22"/>
+              <w:lang w:eastAsia="de-CH"/>
+            </w:rPr>
+          </w:pPr>
+          <w:hyperlink w:anchor="_Toc34819432" w:history="1">
+            <w:r>
+              <w:rPr>
+                <w:rStyle w:val="Hyperlink"/>
+              </w:rPr>
+              <w:t>3.4</w:t>
+            </w:r>
+            <w:r>
+              <w:rPr>
+                <w:webHidden/>
+              </w:rPr>
+              <w:tab/>
+            </w:r>
+            <w:r>
+              <w:rPr>
+                <w:webHidden/>
+              </w:rPr>
+              <w:fldChar w:fldCharType="begin"/>
+            </w:r>
+            <w:r>
+              <w:rPr>
+                <w:webHidden/>
+              </w:rPr>
+              <w:instrText xml:space="preserve"> PAGEREF _Toc34819432 \h </w:instrText>
+            </w:r>
+            <w:r>
+              <w:rPr>
+                <w:webHidden/>
+              </w:rPr>
+            </w:r>
+            <w:r>
+              <w:rPr>
+                <w:webHidden/>
+              </w:rPr>
+              <w:fldChar w:fldCharType="separate"/>
+            </w:r>
+            <w:r>
+              <w:rPr>
+                <w:webHidden/>
+              </w:rPr>
+              <w:t>6</w:t>
+            </w:r>
+            <w:r>
+              <w:rPr>
+                <w:webHidden/>
+              </w:rPr>
+              <w:fldChar w:fldCharType="end"/>
+            </w:r>
+          </w:hyperlink>
+        </w:p>
+        <w:p>
+          <w:r>
+            <w:rPr>
+              <w:b/>
+              <w:bCs/>
+              <w:lang w:val="de-DE"/>
+            </w:rPr>
+            <w:fldChar w:fldCharType="end"/>
+          </w:r>
+        </w:p>
+      </w:sdtContent>
+    </w:sdt>
     <w:p/>
     <w:p/>
     <w:p/>
@@ -128,22 +794,35 @@
     <w:p/>
     <w:p>
       <w:pPr>
+        <w:jc w:val="center"/>
+      </w:pPr>
+    </w:p>
+    <w:p/>
+    <w:p/>
+    <w:p/>
+    <w:p/>
+    <w:p>
+      <w:pPr>
         <w:pStyle w:val="berschrift1"/>
       </w:pPr>
+      <w:bookmarkStart w:id="0" w:name="_Toc34819424"/>
       <w:proofErr w:type="spellStart"/>
       <w:r>
         <w:lastRenderedPageBreak/>
         <w:t>Mockups</w:t>
       </w:r>
+      <w:bookmarkEnd w:id="0"/>
       <w:proofErr w:type="spellEnd"/>
     </w:p>
     <w:p>
       <w:pPr>
         <w:pStyle w:val="berschrift2"/>
       </w:pPr>
+      <w:bookmarkStart w:id="1" w:name="_Toc34819425"/>
       <w:r>
         <w:t>Abfahrtstafel</w:t>
       </w:r>
+      <w:bookmarkEnd w:id="1"/>
     </w:p>
     <w:p>
       <w:r>
@@ -167,7 +846,7 @@
                     <pic:cNvPicPr/>
                   </pic:nvPicPr>
                   <pic:blipFill>
-                    <a:blip r:embed="rId7"/>
+                    <a:blip r:embed="rId9"/>
                     <a:stretch>
                       <a:fillRect/>
                     </a:stretch>
@@ -208,7 +887,7 @@
                     <pic:cNvPicPr/>
                   </pic:nvPicPr>
                   <pic:blipFill>
-                    <a:blip r:embed="rId8"/>
+                    <a:blip r:embed="rId10"/>
                     <a:stretch>
                       <a:fillRect/>
                     </a:stretch>
@@ -233,10 +912,12 @@
       <w:pPr>
         <w:pStyle w:val="berschrift2"/>
       </w:pPr>
+      <w:bookmarkStart w:id="2" w:name="_Toc34819426"/>
       <w:r>
         <w:lastRenderedPageBreak/>
         <w:t>Abfahrtsplan</w:t>
       </w:r>
+      <w:bookmarkEnd w:id="2"/>
     </w:p>
     <w:p/>
     <w:p>
@@ -261,7 +942,7 @@
                     <pic:cNvPicPr/>
                   </pic:nvPicPr>
                   <pic:blipFill>
-                    <a:blip r:embed="rId9"/>
+                    <a:blip r:embed="rId11"/>
                     <a:stretch>
                       <a:fillRect/>
                     </a:stretch>
@@ -304,7 +985,7 @@
                     <pic:cNvPicPr/>
                   </pic:nvPicPr>
                   <pic:blipFill>
-                    <a:blip r:embed="rId10"/>
+                    <a:blip r:embed="rId12"/>
                     <a:stretch>
                       <a:fillRect/>
                     </a:stretch>
@@ -329,6 +1010,7 @@
       <w:pPr>
         <w:pStyle w:val="berschrift1"/>
       </w:pPr>
+      <w:bookmarkStart w:id="3" w:name="_Toc34819427"/>
       <w:proofErr w:type="spellStart"/>
       <w:r>
         <w:lastRenderedPageBreak/>
@@ -338,6 +1020,7 @@
       <w:r>
         <w:t xml:space="preserve"> Case</w:t>
       </w:r>
+      <w:bookmarkEnd w:id="3"/>
     </w:p>
     <w:p/>
     <w:tbl>
@@ -1344,15 +2027,22 @@
       <w:pPr>
         <w:pStyle w:val="berschrift1"/>
       </w:pPr>
+      <w:bookmarkStart w:id="4" w:name="_Toc34819428"/>
       <w:r>
         <w:lastRenderedPageBreak/>
         <w:t>UML-Diagramme</w:t>
       </w:r>
+      <w:bookmarkEnd w:id="4"/>
     </w:p>
     <w:p>
       <w:pPr>
         <w:pStyle w:val="berschrift2"/>
       </w:pPr>
+      <w:bookmarkStart w:id="5" w:name="_Toc34819429"/>
+      <w:bookmarkEnd w:id="5"/>
+      <w:r>
+        <w:t>Hauptfunktion Abfahrtsplan</w:t>
+      </w:r>
     </w:p>
     <w:p>
       <w:r>
@@ -1376,7 +2066,7 @@
                     <pic:cNvPicPr/>
                   </pic:nvPicPr>
                   <pic:blipFill>
-                    <a:blip r:embed="rId11"/>
+                    <a:blip r:embed="rId13"/>
                     <a:stretch>
                       <a:fillRect/>
                     </a:stretch>
@@ -1397,12 +2087,16 @@
         </w:drawing>
       </w:r>
     </w:p>
+    <w:p/>
     <w:p>
       <w:pPr>
         <w:pStyle w:val="berschrift2"/>
       </w:pPr>
-      <w:bookmarkStart w:id="0" w:name="_GoBack"/>
-      <w:bookmarkEnd w:id="0"/>
+      <w:bookmarkStart w:id="6" w:name="_Toc34819430"/>
+      <w:bookmarkEnd w:id="6"/>
+      <w:r>
+        <w:t>Hauptfunktion Abfahrtsplan</w:t>
+      </w:r>
     </w:p>
     <w:p>
       <w:r>
@@ -1426,7 +2120,7 @@
                     <pic:cNvPicPr/>
                   </pic:nvPicPr>
                   <pic:blipFill>
-                    <a:blip r:embed="rId12"/>
+                    <a:blip r:embed="rId14"/>
                     <a:stretch>
                       <a:fillRect/>
                     </a:stretch>
@@ -1447,10 +2141,16 @@
         </w:drawing>
       </w:r>
     </w:p>
+    <w:p/>
     <w:p>
       <w:pPr>
         <w:pStyle w:val="berschrift2"/>
       </w:pPr>
+      <w:bookmarkStart w:id="7" w:name="_Toc34819431"/>
+      <w:bookmarkEnd w:id="7"/>
+      <w:r>
+        <w:t>Ortsvorschläge Abfahrtsort</w:t>
+      </w:r>
     </w:p>
     <w:p>
       <w:r>
@@ -1474,7 +2174,7 @@
                     <pic:cNvPicPr/>
                   </pic:nvPicPr>
                   <pic:blipFill>
-                    <a:blip r:embed="rId13"/>
+                    <a:blip r:embed="rId15"/>
                     <a:stretch>
                       <a:fillRect/>
                     </a:stretch>
@@ -1495,10 +2195,16 @@
         </w:drawing>
       </w:r>
     </w:p>
+    <w:p/>
     <w:p>
       <w:pPr>
         <w:pStyle w:val="berschrift2"/>
       </w:pPr>
+      <w:bookmarkStart w:id="8" w:name="_Toc34819432"/>
+      <w:bookmarkEnd w:id="8"/>
+      <w:r>
+        <w:t>Ortsvorschläge Ankunftsort</w:t>
+      </w:r>
     </w:p>
     <w:p>
       <w:r>
@@ -1522,7 +2228,7 @@
                     <pic:cNvPicPr/>
                   </pic:nvPicPr>
                   <pic:blipFill>
-                    <a:blip r:embed="rId14"/>
+                    <a:blip r:embed="rId16"/>
                     <a:stretch>
                       <a:fillRect/>
                     </a:stretch>
@@ -1543,14 +2249,649 @@
         </w:drawing>
       </w:r>
     </w:p>
+    <w:p/>
+    <w:p/>
+    <w:p/>
+    <w:p/>
+    <w:p/>
+    <w:p/>
+    <w:p/>
+    <w:p/>
+    <w:p/>
+    <w:p/>
+    <w:p/>
+    <w:p/>
+    <w:p/>
+    <w:p>
+      <w:pPr>
+        <w:tabs>
+          <w:tab w:val="left" w:pos="7638"/>
+        </w:tabs>
+      </w:pPr>
+    </w:p>
+    <w:p>
+      <w:pPr>
+        <w:tabs>
+          <w:tab w:val="left" w:pos="7638"/>
+        </w:tabs>
+      </w:pPr>
+    </w:p>
+    <w:p>
+      <w:pPr>
+        <w:tabs>
+          <w:tab w:val="left" w:pos="7638"/>
+        </w:tabs>
+      </w:pPr>
+    </w:p>
+    <w:p>
+      <w:pPr>
+        <w:tabs>
+          <w:tab w:val="left" w:pos="7638"/>
+        </w:tabs>
+      </w:pPr>
+    </w:p>
+    <w:p>
+      <w:pPr>
+        <w:tabs>
+          <w:tab w:val="left" w:pos="7638"/>
+        </w:tabs>
+      </w:pPr>
+    </w:p>
+    <w:p>
+      <w:pPr>
+        <w:tabs>
+          <w:tab w:val="left" w:pos="7638"/>
+        </w:tabs>
+      </w:pPr>
+    </w:p>
+    <w:p>
+      <w:pPr>
+        <w:tabs>
+          <w:tab w:val="left" w:pos="7638"/>
+        </w:tabs>
+      </w:pPr>
+    </w:p>
+    <w:p>
+      <w:pPr>
+        <w:tabs>
+          <w:tab w:val="left" w:pos="7638"/>
+        </w:tabs>
+      </w:pPr>
+    </w:p>
+    <w:p>
+      <w:pPr>
+        <w:tabs>
+          <w:tab w:val="left" w:pos="7638"/>
+        </w:tabs>
+      </w:pPr>
+    </w:p>
+    <w:p>
+      <w:pPr>
+        <w:tabs>
+          <w:tab w:val="left" w:pos="7638"/>
+        </w:tabs>
+      </w:pPr>
+    </w:p>
+    <w:p>
+      <w:pPr>
+        <w:pStyle w:val="berschrift1"/>
+      </w:pPr>
+      <w:r>
+        <w:lastRenderedPageBreak/>
+        <w:t>Programmierrichtlinien</w:t>
+      </w:r>
+    </w:p>
+    <w:p>
+      <w:pPr>
+        <w:pStyle w:val="berschrift2"/>
+      </w:pPr>
+      <w:r>
+        <w:t>Namensgebung von Variablen, Eigenschaften, Methoden:</w:t>
+      </w:r>
+    </w:p>
+    <w:p>
+      <w:pPr>
+        <w:pStyle w:val="Listenabsatz"/>
+        <w:numPr>
+          <w:ilvl w:val="0"/>
+          <w:numId w:val="25"/>
+        </w:numPr>
+      </w:pPr>
+      <w:r>
+        <w:t>Globale Variabel mit Grossbuchstaben beginnen</w:t>
+      </w:r>
+    </w:p>
+    <w:p>
+      <w:pPr>
+        <w:pStyle w:val="Listenabsatz"/>
+        <w:numPr>
+          <w:ilvl w:val="0"/>
+          <w:numId w:val="25"/>
+        </w:numPr>
+      </w:pPr>
+      <w:r>
+        <w:t>Variabel in Methoden mit Kleinbuchstaben beginnen &amp; neues Wort mit Grossbuchstaben beginnen</w:t>
+      </w:r>
+    </w:p>
+    <w:p>
+      <w:pPr>
+        <w:pStyle w:val="Listenabsatz"/>
+        <w:numPr>
+          <w:ilvl w:val="0"/>
+          <w:numId w:val="25"/>
+        </w:numPr>
+      </w:pPr>
+      <w:r>
+        <w:t>Methodennamen immer mit Grossbuchstaben beginnen</w:t>
+      </w:r>
+    </w:p>
+    <w:p>
+      <w:pPr>
+        <w:ind w:firstLine="709"/>
+      </w:pPr>
+      <w:r>
+        <w:t>+</w:t>
+      </w:r>
+    </w:p>
+    <w:p>
+      <w:pPr>
+        <w:ind w:firstLine="709"/>
+      </w:pPr>
+      <w:r>
+        <w:t>Man erkennt direkt um was es sich handelt</w:t>
+      </w:r>
+    </w:p>
+    <w:p/>
+    <w:p>
+      <w:pPr>
+        <w:pStyle w:val="Listenabsatz"/>
+        <w:numPr>
+          <w:ilvl w:val="0"/>
+          <w:numId w:val="25"/>
+        </w:numPr>
+      </w:pPr>
+      <w:r>
+        <w:t>Geschweifte Klammern immer auf neuer Zeile</w:t>
+      </w:r>
+    </w:p>
+    <w:p>
+      <w:pPr>
+        <w:ind w:firstLine="709"/>
+      </w:pPr>
+      <w:r>
+        <w:t>+</w:t>
+      </w:r>
+    </w:p>
+    <w:p>
+      <w:pPr>
+        <w:ind w:left="709"/>
+      </w:pPr>
+      <w:r>
+        <w:t>Schöne Formatierung</w:t>
+      </w:r>
+    </w:p>
+    <w:p>
+      <w:pPr>
+        <w:ind w:firstLine="709"/>
+      </w:pPr>
+      <w:r>
+        <w:t>Man erkennt direkt wo z.B. eine Methode endet</w:t>
+      </w:r>
+    </w:p>
+    <w:p>
+      <w:pPr>
+        <w:ind w:firstLine="709"/>
+      </w:pPr>
+    </w:p>
+    <w:p>
+      <w:pPr>
+        <w:pStyle w:val="berschrift2"/>
+      </w:pPr>
+      <w:r>
+        <w:t>Kommentare:</w:t>
+      </w:r>
+    </w:p>
+    <w:p>
+      <w:pPr>
+        <w:pStyle w:val="Listenabsatz"/>
+        <w:numPr>
+          <w:ilvl w:val="0"/>
+          <w:numId w:val="25"/>
+        </w:numPr>
+      </w:pPr>
+      <w:r>
+        <w:t>Wenig Kommentare</w:t>
+      </w:r>
+    </w:p>
+    <w:p>
+      <w:pPr>
+        <w:pStyle w:val="Listenabsatz"/>
+        <w:numPr>
+          <w:ilvl w:val="0"/>
+          <w:numId w:val="25"/>
+        </w:numPr>
+      </w:pPr>
+      <w:r>
+        <w:t>Kommentare vor Funktion was sie kann / immer mit drei Schrägstrichen beginnen</w:t>
+      </w:r>
+    </w:p>
+    <w:p>
+      <w:pPr>
+        <w:ind w:firstLine="709"/>
+      </w:pPr>
+      <w:r>
+        <w:t>+</w:t>
+      </w:r>
+    </w:p>
+    <w:p>
+      <w:pPr>
+        <w:ind w:firstLine="709"/>
+      </w:pPr>
+      <w:r>
+        <w:t>Man hat eine kleine Einführung, was die Funktion kann</w:t>
+      </w:r>
+    </w:p>
+    <w:p>
+      <w:pPr>
+        <w:ind w:firstLine="709"/>
+      </w:pPr>
+      <w:r>
+        <w:t>Einheitlich</w:t>
+      </w:r>
+    </w:p>
+    <w:p/>
+    <w:p>
+      <w:pPr>
+        <w:pStyle w:val="berschrift2"/>
+      </w:pPr>
+      <w:r>
+        <w:t>GUI-Controls</w:t>
+      </w:r>
+    </w:p>
+    <w:p>
+      <w:pPr>
+        <w:pStyle w:val="Listenabsatz"/>
+        <w:numPr>
+          <w:ilvl w:val="0"/>
+          <w:numId w:val="25"/>
+        </w:numPr>
+      </w:pPr>
+      <w:r>
+        <w:t xml:space="preserve">Control-Namen immer mit drei Buchstaben beginnen, welche aussagen was sie sind z.B. </w:t>
+      </w:r>
+    </w:p>
+    <w:p>
+      <w:pPr>
+        <w:pStyle w:val="Listenabsatz"/>
+        <w:numPr>
+          <w:ilvl w:val="0"/>
+          <w:numId w:val="29"/>
+        </w:numPr>
+        <w:rPr>
+          <w:lang w:val="en-GB"/>
+        </w:rPr>
+      </w:pPr>
+      <w:r>
+        <w:rPr>
+          <w:lang w:val="en-GB"/>
+        </w:rPr>
+        <w:t xml:space="preserve">Button = </w:t>
+      </w:r>
+      <w:proofErr w:type="spellStart"/>
+      <w:r>
+        <w:rPr>
+          <w:lang w:val="en-GB"/>
+        </w:rPr>
+        <w:t>btn</w:t>
+      </w:r>
+      <w:proofErr w:type="spellEnd"/>
+    </w:p>
+    <w:p>
+      <w:pPr>
+        <w:pStyle w:val="Listenabsatz"/>
+        <w:numPr>
+          <w:ilvl w:val="0"/>
+          <w:numId w:val="29"/>
+        </w:numPr>
+        <w:rPr>
+          <w:lang w:val="en-GB"/>
+        </w:rPr>
+      </w:pPr>
+      <w:r>
+        <w:rPr>
+          <w:lang w:val="en-GB"/>
+        </w:rPr>
+        <w:t xml:space="preserve">Label = </w:t>
+      </w:r>
+      <w:proofErr w:type="spellStart"/>
+      <w:r>
+        <w:rPr>
+          <w:lang w:val="en-GB"/>
+        </w:rPr>
+        <w:t>lbl</w:t>
+      </w:r>
+      <w:proofErr w:type="spellEnd"/>
+    </w:p>
+    <w:p>
+      <w:pPr>
+        <w:pStyle w:val="Listenabsatz"/>
+        <w:numPr>
+          <w:ilvl w:val="0"/>
+          <w:numId w:val="29"/>
+        </w:numPr>
+        <w:rPr>
+          <w:lang w:val="en-GB"/>
+        </w:rPr>
+      </w:pPr>
+      <w:r>
+        <w:rPr>
+          <w:lang w:val="en-GB"/>
+        </w:rPr>
+        <w:t xml:space="preserve">Checkbox = </w:t>
+      </w:r>
+      <w:proofErr w:type="spellStart"/>
+      <w:r>
+        <w:rPr>
+          <w:lang w:val="en-GB"/>
+        </w:rPr>
+        <w:t>cbx</w:t>
+      </w:r>
+      <w:proofErr w:type="spellEnd"/>
+    </w:p>
+    <w:p>
+      <w:pPr>
+        <w:pStyle w:val="Listenabsatz"/>
+        <w:numPr>
+          <w:ilvl w:val="0"/>
+          <w:numId w:val="29"/>
+        </w:numPr>
+        <w:rPr>
+          <w:lang w:val="en-GB"/>
+        </w:rPr>
+      </w:pPr>
+      <w:r>
+        <w:rPr>
+          <w:lang w:val="en-GB"/>
+        </w:rPr>
+        <w:t xml:space="preserve">Radio Button = </w:t>
+      </w:r>
+      <w:proofErr w:type="spellStart"/>
+      <w:r>
+        <w:rPr>
+          <w:lang w:val="en-GB"/>
+        </w:rPr>
+        <w:t>rbt</w:t>
+      </w:r>
+      <w:proofErr w:type="spellEnd"/>
+    </w:p>
+    <w:p>
+      <w:pPr>
+        <w:pStyle w:val="Listenabsatz"/>
+        <w:numPr>
+          <w:ilvl w:val="0"/>
+          <w:numId w:val="29"/>
+        </w:numPr>
+        <w:rPr>
+          <w:lang w:val="en-GB"/>
+        </w:rPr>
+      </w:pPr>
+      <w:proofErr w:type="spellStart"/>
+      <w:r>
+        <w:rPr>
+          <w:lang w:val="en-GB"/>
+        </w:rPr>
+        <w:t>Datagridview</w:t>
+      </w:r>
+      <w:proofErr w:type="spellEnd"/>
+      <w:r>
+        <w:rPr>
+          <w:lang w:val="en-GB"/>
+        </w:rPr>
+        <w:t xml:space="preserve"> = </w:t>
+      </w:r>
+      <w:proofErr w:type="spellStart"/>
+      <w:r>
+        <w:rPr>
+          <w:lang w:val="en-GB"/>
+        </w:rPr>
+        <w:t>dgv</w:t>
+      </w:r>
+      <w:proofErr w:type="spellEnd"/>
+    </w:p>
+    <w:p>
+      <w:pPr>
+        <w:pStyle w:val="Listenabsatz"/>
+        <w:numPr>
+          <w:ilvl w:val="0"/>
+          <w:numId w:val="29"/>
+        </w:numPr>
+        <w:rPr>
+          <w:lang w:val="en-GB"/>
+        </w:rPr>
+      </w:pPr>
+      <w:r>
+        <w:rPr>
+          <w:lang w:val="en-GB"/>
+        </w:rPr>
+        <w:t>Textbox = txt</w:t>
+      </w:r>
+    </w:p>
+    <w:p>
+      <w:pPr>
+        <w:pStyle w:val="Listenabsatz"/>
+        <w:numPr>
+          <w:ilvl w:val="0"/>
+          <w:numId w:val="29"/>
+        </w:numPr>
+      </w:pPr>
+      <w:proofErr w:type="spellStart"/>
+      <w:r>
+        <w:t>Listbox</w:t>
+      </w:r>
+      <w:proofErr w:type="spellEnd"/>
+      <w:r>
+        <w:t xml:space="preserve"> = </w:t>
+      </w:r>
+      <w:proofErr w:type="spellStart"/>
+      <w:r>
+        <w:t>lbx</w:t>
+      </w:r>
+      <w:bookmarkStart w:id="9" w:name="_GoBack"/>
+      <w:bookmarkEnd w:id="9"/>
+      <w:proofErr w:type="spellEnd"/>
+    </w:p>
+    <w:p>
+      <w:pPr>
+        <w:pStyle w:val="Listenabsatz"/>
+        <w:numPr>
+          <w:ilvl w:val="0"/>
+          <w:numId w:val="29"/>
+        </w:numPr>
+      </w:pPr>
+      <w:r>
+        <w:t xml:space="preserve">Combobox = </w:t>
+      </w:r>
+      <w:proofErr w:type="spellStart"/>
+      <w:r>
+        <w:t>ddl</w:t>
+      </w:r>
+      <w:proofErr w:type="spellEnd"/>
+    </w:p>
     <w:sectPr>
+      <w:headerReference w:type="default" r:id="rId17"/>
+      <w:footerReference w:type="default" r:id="rId18"/>
       <w:pgSz w:w="11906" w:h="16838"/>
       <w:pgMar w:top="1418" w:right="907" w:bottom="851" w:left="1418" w:header="709" w:footer="709" w:gutter="0"/>
       <w:cols w:space="708"/>
+      <w:titlePg/>
       <w:docGrid w:linePitch="360"/>
     </w:sectPr>
   </w:body>
 </w:document>
+</file>
+
+<file path=word/endnotes.xml><?xml version="1.0" encoding="utf-8"?>
+<w:endnotes xmlns:wpc="http://schemas.microsoft.com/office/word/2010/wordprocessingCanvas" xmlns:mc="http://schemas.openxmlformats.org/markup-compatibility/2006" xmlns:o="urn:schemas-microsoft-com:office:office" xmlns:r="http://schemas.openxmlformats.org/officeDocument/2006/relationships" xmlns:m="http://schemas.openxmlformats.org/officeDocument/2006/math" xmlns:v="urn:schemas-microsoft-com:vml" xmlns:wp14="http://schemas.microsoft.com/office/word/2010/wordprocessingDrawing" xmlns:wp="http://schemas.openxmlformats.org/drawingml/2006/wordprocessingDrawing" xmlns:w10="urn:schemas-microsoft-com:office:word" xmlns:w="http://schemas.openxmlformats.org/wordprocessingml/2006/main" xmlns:w14="http://schemas.microsoft.com/office/word/2010/wordml" xmlns:wpg="http://schemas.microsoft.com/office/word/2010/wordprocessingGroup" xmlns:wpi="http://schemas.microsoft.com/office/word/2010/wordprocessingInk" xmlns:wne="http://schemas.microsoft.com/office/word/2006/wordml" xmlns:wps="http://schemas.microsoft.com/office/word/2010/wordprocessingShape" mc:Ignorable="w14 wp14">
+  <w:endnote w:type="separator" w:id="-1">
+    <w:p>
+      <w:pPr>
+        <w:spacing w:line="240" w:lineRule="auto"/>
+      </w:pPr>
+      <w:r>
+        <w:separator/>
+      </w:r>
+    </w:p>
+  </w:endnote>
+  <w:endnote w:type="continuationSeparator" w:id="0">
+    <w:p>
+      <w:pPr>
+        <w:spacing w:line="240" w:lineRule="auto"/>
+      </w:pPr>
+      <w:r>
+        <w:continuationSeparator/>
+      </w:r>
+    </w:p>
+  </w:endnote>
+</w:endnotes>
+</file>
+
+<file path=word/footer1.xml><?xml version="1.0" encoding="utf-8"?>
+<w:ftr xmlns:wpc="http://schemas.microsoft.com/office/word/2010/wordprocessingCanvas" xmlns:mc="http://schemas.openxmlformats.org/markup-compatibility/2006" xmlns:o="urn:schemas-microsoft-com:office:office" xmlns:r="http://schemas.openxmlformats.org/officeDocument/2006/relationships" xmlns:m="http://schemas.openxmlformats.org/officeDocument/2006/math" xmlns:v="urn:schemas-microsoft-com:vml" xmlns:wp14="http://schemas.microsoft.com/office/word/2010/wordprocessingDrawing" xmlns:wp="http://schemas.openxmlformats.org/drawingml/2006/wordprocessingDrawing" xmlns:w10="urn:schemas-microsoft-com:office:word" xmlns:w="http://schemas.openxmlformats.org/wordprocessingml/2006/main" xmlns:w14="http://schemas.microsoft.com/office/word/2010/wordml" xmlns:wpg="http://schemas.microsoft.com/office/word/2010/wordprocessingGroup" xmlns:wpi="http://schemas.microsoft.com/office/word/2010/wordprocessingInk" xmlns:wne="http://schemas.microsoft.com/office/word/2006/wordml" xmlns:wps="http://schemas.microsoft.com/office/word/2010/wordprocessingShape" mc:Ignorable="w14 wp14">
+  <w:sdt>
+    <w:sdtPr>
+      <w:rPr>
+        <w:sz w:val="16"/>
+      </w:rPr>
+      <w:id w:val="-1389873662"/>
+      <w:docPartObj>
+        <w:docPartGallery w:val="Page Numbers (Bottom of Page)"/>
+        <w:docPartUnique/>
+      </w:docPartObj>
+    </w:sdtPr>
+    <w:sdtContent>
+      <w:p>
+        <w:pPr>
+          <w:pStyle w:val="Fuzeile"/>
+          <w:tabs>
+            <w:tab w:val="right" w:pos="9581"/>
+          </w:tabs>
+          <w:rPr>
+            <w:sz w:val="16"/>
+          </w:rPr>
+        </w:pPr>
+        <w:r>
+          <w:rPr>
+            <w:sz w:val="16"/>
+          </w:rPr>
+          <w:t>ÜK 318 Analysieren und objektbasiert programmieren</w:t>
+        </w:r>
+        <w:r>
+          <w:rPr>
+            <w:sz w:val="16"/>
+          </w:rPr>
+          <w:tab/>
+        </w:r>
+        <w:r>
+          <w:rPr>
+            <w:sz w:val="16"/>
+          </w:rPr>
+          <w:tab/>
+        </w:r>
+        <w:r>
+          <w:rPr>
+            <w:sz w:val="16"/>
+          </w:rPr>
+          <w:tab/>
+        </w:r>
+        <w:r>
+          <w:rPr>
+            <w:sz w:val="16"/>
+          </w:rPr>
+          <w:fldChar w:fldCharType="begin"/>
+        </w:r>
+        <w:r>
+          <w:rPr>
+            <w:sz w:val="16"/>
+          </w:rPr>
+          <w:instrText>PAGE   \* MERGEFORMAT</w:instrText>
+        </w:r>
+        <w:r>
+          <w:rPr>
+            <w:sz w:val="16"/>
+          </w:rPr>
+          <w:fldChar w:fldCharType="separate"/>
+        </w:r>
+        <w:r>
+          <w:rPr>
+            <w:noProof/>
+            <w:sz w:val="16"/>
+            <w:lang w:val="de-DE"/>
+          </w:rPr>
+          <w:t>7</w:t>
+        </w:r>
+        <w:r>
+          <w:rPr>
+            <w:sz w:val="16"/>
+          </w:rPr>
+          <w:fldChar w:fldCharType="end"/>
+        </w:r>
+      </w:p>
+    </w:sdtContent>
+  </w:sdt>
+</w:ftr>
+</file>
+
+<file path=word/footnotes.xml><?xml version="1.0" encoding="utf-8"?>
+<w:footnotes xmlns:wpc="http://schemas.microsoft.com/office/word/2010/wordprocessingCanvas" xmlns:mc="http://schemas.openxmlformats.org/markup-compatibility/2006" xmlns:o="urn:schemas-microsoft-com:office:office" xmlns:r="http://schemas.openxmlformats.org/officeDocument/2006/relationships" xmlns:m="http://schemas.openxmlformats.org/officeDocument/2006/math" xmlns:v="urn:schemas-microsoft-com:vml" xmlns:wp14="http://schemas.microsoft.com/office/word/2010/wordprocessingDrawing" xmlns:wp="http://schemas.openxmlformats.org/drawingml/2006/wordprocessingDrawing" xmlns:w10="urn:schemas-microsoft-com:office:word" xmlns:w="http://schemas.openxmlformats.org/wordprocessingml/2006/main" xmlns:w14="http://schemas.microsoft.com/office/word/2010/wordml" xmlns:wpg="http://schemas.microsoft.com/office/word/2010/wordprocessingGroup" xmlns:wpi="http://schemas.microsoft.com/office/word/2010/wordprocessingInk" xmlns:wne="http://schemas.microsoft.com/office/word/2006/wordml" xmlns:wps="http://schemas.microsoft.com/office/word/2010/wordprocessingShape" mc:Ignorable="w14 wp14">
+  <w:footnote w:type="separator" w:id="-1">
+    <w:p>
+      <w:pPr>
+        <w:spacing w:line="240" w:lineRule="auto"/>
+      </w:pPr>
+      <w:r>
+        <w:separator/>
+      </w:r>
+    </w:p>
+  </w:footnote>
+  <w:footnote w:type="continuationSeparator" w:id="0">
+    <w:p>
+      <w:pPr>
+        <w:spacing w:line="240" w:lineRule="auto"/>
+      </w:pPr>
+      <w:r>
+        <w:continuationSeparator/>
+      </w:r>
+    </w:p>
+  </w:footnote>
+</w:footnotes>
+</file>
+
+<file path=word/header1.xml><?xml version="1.0" encoding="utf-8"?>
+<w:hdr xmlns:wpc="http://schemas.microsoft.com/office/word/2010/wordprocessingCanvas" xmlns:mc="http://schemas.openxmlformats.org/markup-compatibility/2006" xmlns:o="urn:schemas-microsoft-com:office:office" xmlns:r="http://schemas.openxmlformats.org/officeDocument/2006/relationships" xmlns:m="http://schemas.openxmlformats.org/officeDocument/2006/math" xmlns:v="urn:schemas-microsoft-com:vml" xmlns:wp14="http://schemas.microsoft.com/office/word/2010/wordprocessingDrawing" xmlns:wp="http://schemas.openxmlformats.org/drawingml/2006/wordprocessingDrawing" xmlns:w10="urn:schemas-microsoft-com:office:word" xmlns:w="http://schemas.openxmlformats.org/wordprocessingml/2006/main" xmlns:w14="http://schemas.microsoft.com/office/word/2010/wordml" xmlns:wpg="http://schemas.microsoft.com/office/word/2010/wordprocessingGroup" xmlns:wpi="http://schemas.microsoft.com/office/word/2010/wordprocessingInk" xmlns:wne="http://schemas.microsoft.com/office/word/2006/wordml" xmlns:wps="http://schemas.microsoft.com/office/word/2010/wordprocessingShape" mc:Ignorable="w14 wp14">
+  <w:p>
+    <w:pPr>
+      <w:pStyle w:val="Kopfzeile"/>
+      <w:jc w:val="right"/>
+      <w:rPr>
+        <w:sz w:val="18"/>
+      </w:rPr>
+    </w:pPr>
+    <w:r>
+      <w:rPr>
+        <w:sz w:val="18"/>
+      </w:rPr>
+      <w:t xml:space="preserve">Simon </w:t>
+    </w:r>
+    <w:proofErr w:type="spellStart"/>
+    <w:r>
+      <w:rPr>
+        <w:sz w:val="18"/>
+      </w:rPr>
+      <w:t>Ruckli</w:t>
+    </w:r>
+    <w:proofErr w:type="spellEnd"/>
+  </w:p>
+</w:hdr>
 </file>
 
 <file path=word/numbering.xml><?xml version="1.0" encoding="utf-8"?>
@@ -1645,6 +2986,231 @@
     </w:lvl>
   </w:abstractNum>
   <w:abstractNum w:abstractNumId="1">
+    <w:nsid w:val="153962E3"/>
+    <w:multiLevelType w:val="hybridMultilevel"/>
+    <w:tmpl w:val="E30CF256"/>
+    <w:lvl w:ilvl="0" w:tplc="0CFA582E">
+      <w:numFmt w:val="bullet"/>
+      <w:lvlText w:val="•"/>
+      <w:lvlJc w:val="left"/>
+      <w:pPr>
+        <w:ind w:left="1065" w:hanging="705"/>
+      </w:pPr>
+      <w:rPr>
+        <w:rFonts w:ascii="Uni Neue Light" w:eastAsiaTheme="minorHAnsi" w:hAnsi="Uni Neue Light" w:cstheme="minorBidi" w:hint="default"/>
+      </w:rPr>
+    </w:lvl>
+    <w:lvl w:ilvl="1" w:tplc="08070003" w:tentative="1">
+      <w:start w:val="1"/>
+      <w:numFmt w:val="bullet"/>
+      <w:lvlText w:val="o"/>
+      <w:lvlJc w:val="left"/>
+      <w:pPr>
+        <w:ind w:left="1440" w:hanging="360"/>
+      </w:pPr>
+      <w:rPr>
+        <w:rFonts w:ascii="Courier New" w:hAnsi="Courier New" w:cs="Courier New" w:hint="default"/>
+      </w:rPr>
+    </w:lvl>
+    <w:lvl w:ilvl="2" w:tplc="08070005" w:tentative="1">
+      <w:start w:val="1"/>
+      <w:numFmt w:val="bullet"/>
+      <w:lvlText w:val=""/>
+      <w:lvlJc w:val="left"/>
+      <w:pPr>
+        <w:ind w:left="2160" w:hanging="360"/>
+      </w:pPr>
+      <w:rPr>
+        <w:rFonts w:ascii="Wingdings" w:hAnsi="Wingdings" w:hint="default"/>
+      </w:rPr>
+    </w:lvl>
+    <w:lvl w:ilvl="3" w:tplc="08070001" w:tentative="1">
+      <w:start w:val="1"/>
+      <w:numFmt w:val="bullet"/>
+      <w:lvlText w:val=""/>
+      <w:lvlJc w:val="left"/>
+      <w:pPr>
+        <w:ind w:left="2880" w:hanging="360"/>
+      </w:pPr>
+      <w:rPr>
+        <w:rFonts w:ascii="Symbol" w:hAnsi="Symbol" w:hint="default"/>
+      </w:rPr>
+    </w:lvl>
+    <w:lvl w:ilvl="4" w:tplc="08070003" w:tentative="1">
+      <w:start w:val="1"/>
+      <w:numFmt w:val="bullet"/>
+      <w:lvlText w:val="o"/>
+      <w:lvlJc w:val="left"/>
+      <w:pPr>
+        <w:ind w:left="3600" w:hanging="360"/>
+      </w:pPr>
+      <w:rPr>
+        <w:rFonts w:ascii="Courier New" w:hAnsi="Courier New" w:cs="Courier New" w:hint="default"/>
+      </w:rPr>
+    </w:lvl>
+    <w:lvl w:ilvl="5" w:tplc="08070005" w:tentative="1">
+      <w:start w:val="1"/>
+      <w:numFmt w:val="bullet"/>
+      <w:lvlText w:val=""/>
+      <w:lvlJc w:val="left"/>
+      <w:pPr>
+        <w:ind w:left="4320" w:hanging="360"/>
+      </w:pPr>
+      <w:rPr>
+        <w:rFonts w:ascii="Wingdings" w:hAnsi="Wingdings" w:hint="default"/>
+      </w:rPr>
+    </w:lvl>
+    <w:lvl w:ilvl="6" w:tplc="08070001" w:tentative="1">
+      <w:start w:val="1"/>
+      <w:numFmt w:val="bullet"/>
+      <w:lvlText w:val=""/>
+      <w:lvlJc w:val="left"/>
+      <w:pPr>
+        <w:ind w:left="5040" w:hanging="360"/>
+      </w:pPr>
+      <w:rPr>
+        <w:rFonts w:ascii="Symbol" w:hAnsi="Symbol" w:hint="default"/>
+      </w:rPr>
+    </w:lvl>
+    <w:lvl w:ilvl="7" w:tplc="08070003" w:tentative="1">
+      <w:start w:val="1"/>
+      <w:numFmt w:val="bullet"/>
+      <w:lvlText w:val="o"/>
+      <w:lvlJc w:val="left"/>
+      <w:pPr>
+        <w:ind w:left="5760" w:hanging="360"/>
+      </w:pPr>
+      <w:rPr>
+        <w:rFonts w:ascii="Courier New" w:hAnsi="Courier New" w:cs="Courier New" w:hint="default"/>
+      </w:rPr>
+    </w:lvl>
+    <w:lvl w:ilvl="8" w:tplc="08070005" w:tentative="1">
+      <w:start w:val="1"/>
+      <w:numFmt w:val="bullet"/>
+      <w:lvlText w:val=""/>
+      <w:lvlJc w:val="left"/>
+      <w:pPr>
+        <w:ind w:left="6480" w:hanging="360"/>
+      </w:pPr>
+      <w:rPr>
+        <w:rFonts w:ascii="Wingdings" w:hAnsi="Wingdings" w:hint="default"/>
+      </w:rPr>
+    </w:lvl>
+  </w:abstractNum>
+  <w:abstractNum w:abstractNumId="2">
+    <w:nsid w:val="297B0B21"/>
+    <w:multiLevelType w:val="hybridMultilevel"/>
+    <w:tmpl w:val="26C021E8"/>
+    <w:lvl w:ilvl="0" w:tplc="08070001">
+      <w:start w:val="1"/>
+      <w:numFmt w:val="bullet"/>
+      <w:lvlText w:val=""/>
+      <w:lvlJc w:val="left"/>
+      <w:pPr>
+        <w:ind w:left="720" w:hanging="360"/>
+      </w:pPr>
+      <w:rPr>
+        <w:rFonts w:ascii="Symbol" w:hAnsi="Symbol" w:hint="default"/>
+      </w:rPr>
+    </w:lvl>
+    <w:lvl w:ilvl="1" w:tplc="08070003" w:tentative="1">
+      <w:start w:val="1"/>
+      <w:numFmt w:val="bullet"/>
+      <w:lvlText w:val="o"/>
+      <w:lvlJc w:val="left"/>
+      <w:pPr>
+        <w:ind w:left="1440" w:hanging="360"/>
+      </w:pPr>
+      <w:rPr>
+        <w:rFonts w:ascii="Courier New" w:hAnsi="Courier New" w:cs="Courier New" w:hint="default"/>
+      </w:rPr>
+    </w:lvl>
+    <w:lvl w:ilvl="2" w:tplc="08070005" w:tentative="1">
+      <w:start w:val="1"/>
+      <w:numFmt w:val="bullet"/>
+      <w:lvlText w:val=""/>
+      <w:lvlJc w:val="left"/>
+      <w:pPr>
+        <w:ind w:left="2160" w:hanging="360"/>
+      </w:pPr>
+      <w:rPr>
+        <w:rFonts w:ascii="Wingdings" w:hAnsi="Wingdings" w:hint="default"/>
+      </w:rPr>
+    </w:lvl>
+    <w:lvl w:ilvl="3" w:tplc="08070001" w:tentative="1">
+      <w:start w:val="1"/>
+      <w:numFmt w:val="bullet"/>
+      <w:lvlText w:val=""/>
+      <w:lvlJc w:val="left"/>
+      <w:pPr>
+        <w:ind w:left="2880" w:hanging="360"/>
+      </w:pPr>
+      <w:rPr>
+        <w:rFonts w:ascii="Symbol" w:hAnsi="Symbol" w:hint="default"/>
+      </w:rPr>
+    </w:lvl>
+    <w:lvl w:ilvl="4" w:tplc="08070003" w:tentative="1">
+      <w:start w:val="1"/>
+      <w:numFmt w:val="bullet"/>
+      <w:lvlText w:val="o"/>
+      <w:lvlJc w:val="left"/>
+      <w:pPr>
+        <w:ind w:left="3600" w:hanging="360"/>
+      </w:pPr>
+      <w:rPr>
+        <w:rFonts w:ascii="Courier New" w:hAnsi="Courier New" w:cs="Courier New" w:hint="default"/>
+      </w:rPr>
+    </w:lvl>
+    <w:lvl w:ilvl="5" w:tplc="08070005" w:tentative="1">
+      <w:start w:val="1"/>
+      <w:numFmt w:val="bullet"/>
+      <w:lvlText w:val=""/>
+      <w:lvlJc w:val="left"/>
+      <w:pPr>
+        <w:ind w:left="4320" w:hanging="360"/>
+      </w:pPr>
+      <w:rPr>
+        <w:rFonts w:ascii="Wingdings" w:hAnsi="Wingdings" w:hint="default"/>
+      </w:rPr>
+    </w:lvl>
+    <w:lvl w:ilvl="6" w:tplc="08070001" w:tentative="1">
+      <w:start w:val="1"/>
+      <w:numFmt w:val="bullet"/>
+      <w:lvlText w:val=""/>
+      <w:lvlJc w:val="left"/>
+      <w:pPr>
+        <w:ind w:left="5040" w:hanging="360"/>
+      </w:pPr>
+      <w:rPr>
+        <w:rFonts w:ascii="Symbol" w:hAnsi="Symbol" w:hint="default"/>
+      </w:rPr>
+    </w:lvl>
+    <w:lvl w:ilvl="7" w:tplc="08070003" w:tentative="1">
+      <w:start w:val="1"/>
+      <w:numFmt w:val="bullet"/>
+      <w:lvlText w:val="o"/>
+      <w:lvlJc w:val="left"/>
+      <w:pPr>
+        <w:ind w:left="5760" w:hanging="360"/>
+      </w:pPr>
+      <w:rPr>
+        <w:rFonts w:ascii="Courier New" w:hAnsi="Courier New" w:cs="Courier New" w:hint="default"/>
+      </w:rPr>
+    </w:lvl>
+    <w:lvl w:ilvl="8" w:tplc="08070005" w:tentative="1">
+      <w:start w:val="1"/>
+      <w:numFmt w:val="bullet"/>
+      <w:lvlText w:val=""/>
+      <w:lvlJc w:val="left"/>
+      <w:pPr>
+        <w:ind w:left="6480" w:hanging="360"/>
+      </w:pPr>
+      <w:rPr>
+        <w:rFonts w:ascii="Wingdings" w:hAnsi="Wingdings" w:hint="default"/>
+      </w:rPr>
+    </w:lvl>
+  </w:abstractNum>
+  <w:abstractNum w:abstractNumId="3">
     <w:nsid w:val="2C9D3F92"/>
     <w:multiLevelType w:val="hybridMultilevel"/>
     <w:tmpl w:val="9FAAAB5E"/>
@@ -1733,7 +3299,7 @@
       </w:pPr>
     </w:lvl>
   </w:abstractNum>
-  <w:abstractNum w:abstractNumId="2">
+  <w:abstractNum w:abstractNumId="4">
     <w:nsid w:val="308D53A3"/>
     <w:multiLevelType w:val="multilevel"/>
     <w:tmpl w:val="A07E6CF2"/>
@@ -1828,7 +3394,96 @@
       </w:pPr>
     </w:lvl>
   </w:abstractNum>
-  <w:abstractNum w:abstractNumId="3">
+  <w:abstractNum w:abstractNumId="5">
+    <w:nsid w:val="33ED5BFD"/>
+    <w:multiLevelType w:val="hybridMultilevel"/>
+    <w:tmpl w:val="B2F01E4E"/>
+    <w:lvl w:ilvl="0" w:tplc="05E8E182">
+      <w:start w:val="1"/>
+      <w:numFmt w:val="decimal"/>
+      <w:lvlText w:val="%1."/>
+      <w:lvlJc w:val="left"/>
+      <w:pPr>
+        <w:ind w:left="1065" w:hanging="705"/>
+      </w:pPr>
+      <w:rPr>
+        <w:rFonts w:hint="default"/>
+      </w:rPr>
+    </w:lvl>
+    <w:lvl w:ilvl="1" w:tplc="08070019" w:tentative="1">
+      <w:start w:val="1"/>
+      <w:numFmt w:val="lowerLetter"/>
+      <w:lvlText w:val="%2."/>
+      <w:lvlJc w:val="left"/>
+      <w:pPr>
+        <w:ind w:left="1440" w:hanging="360"/>
+      </w:pPr>
+    </w:lvl>
+    <w:lvl w:ilvl="2" w:tplc="0807001B" w:tentative="1">
+      <w:start w:val="1"/>
+      <w:numFmt w:val="lowerRoman"/>
+      <w:lvlText w:val="%3."/>
+      <w:lvlJc w:val="right"/>
+      <w:pPr>
+        <w:ind w:left="2160" w:hanging="180"/>
+      </w:pPr>
+    </w:lvl>
+    <w:lvl w:ilvl="3" w:tplc="0807000F" w:tentative="1">
+      <w:start w:val="1"/>
+      <w:numFmt w:val="decimal"/>
+      <w:lvlText w:val="%4."/>
+      <w:lvlJc w:val="left"/>
+      <w:pPr>
+        <w:ind w:left="2880" w:hanging="360"/>
+      </w:pPr>
+    </w:lvl>
+    <w:lvl w:ilvl="4" w:tplc="08070019" w:tentative="1">
+      <w:start w:val="1"/>
+      <w:numFmt w:val="lowerLetter"/>
+      <w:lvlText w:val="%5."/>
+      <w:lvlJc w:val="left"/>
+      <w:pPr>
+        <w:ind w:left="3600" w:hanging="360"/>
+      </w:pPr>
+    </w:lvl>
+    <w:lvl w:ilvl="5" w:tplc="0807001B" w:tentative="1">
+      <w:start w:val="1"/>
+      <w:numFmt w:val="lowerRoman"/>
+      <w:lvlText w:val="%6."/>
+      <w:lvlJc w:val="right"/>
+      <w:pPr>
+        <w:ind w:left="4320" w:hanging="180"/>
+      </w:pPr>
+    </w:lvl>
+    <w:lvl w:ilvl="6" w:tplc="0807000F" w:tentative="1">
+      <w:start w:val="1"/>
+      <w:numFmt w:val="decimal"/>
+      <w:lvlText w:val="%7."/>
+      <w:lvlJc w:val="left"/>
+      <w:pPr>
+        <w:ind w:left="5040" w:hanging="360"/>
+      </w:pPr>
+    </w:lvl>
+    <w:lvl w:ilvl="7" w:tplc="08070019" w:tentative="1">
+      <w:start w:val="1"/>
+      <w:numFmt w:val="lowerLetter"/>
+      <w:lvlText w:val="%8."/>
+      <w:lvlJc w:val="left"/>
+      <w:pPr>
+        <w:ind w:left="5760" w:hanging="360"/>
+      </w:pPr>
+    </w:lvl>
+    <w:lvl w:ilvl="8" w:tplc="0807001B" w:tentative="1">
+      <w:start w:val="1"/>
+      <w:numFmt w:val="lowerRoman"/>
+      <w:lvlText w:val="%9."/>
+      <w:lvlJc w:val="right"/>
+      <w:pPr>
+        <w:ind w:left="6480" w:hanging="180"/>
+      </w:pPr>
+    </w:lvl>
+  </w:abstractNum>
+  <w:abstractNum w:abstractNumId="6">
     <w:nsid w:val="4C8138E3"/>
     <w:multiLevelType w:val="hybridMultilevel"/>
     <w:tmpl w:val="9FAAAB5E"/>
@@ -1917,7 +3572,317 @@
       </w:pPr>
     </w:lvl>
   </w:abstractNum>
-  <w:abstractNum w:abstractNumId="4">
+  <w:abstractNum w:abstractNumId="7">
+    <w:nsid w:val="694E15A5"/>
+    <w:multiLevelType w:val="hybridMultilevel"/>
+    <w:tmpl w:val="DC0EA6C4"/>
+    <w:lvl w:ilvl="0" w:tplc="0CFA582E">
+      <w:numFmt w:val="bullet"/>
+      <w:lvlText w:val="•"/>
+      <w:lvlJc w:val="left"/>
+      <w:pPr>
+        <w:ind w:left="1065" w:hanging="705"/>
+      </w:pPr>
+      <w:rPr>
+        <w:rFonts w:ascii="Uni Neue Light" w:eastAsiaTheme="minorHAnsi" w:hAnsi="Uni Neue Light" w:cstheme="minorBidi" w:hint="default"/>
+      </w:rPr>
+    </w:lvl>
+    <w:lvl w:ilvl="1" w:tplc="08070003" w:tentative="1">
+      <w:start w:val="1"/>
+      <w:numFmt w:val="bullet"/>
+      <w:lvlText w:val="o"/>
+      <w:lvlJc w:val="left"/>
+      <w:pPr>
+        <w:ind w:left="1440" w:hanging="360"/>
+      </w:pPr>
+      <w:rPr>
+        <w:rFonts w:ascii="Courier New" w:hAnsi="Courier New" w:cs="Courier New" w:hint="default"/>
+      </w:rPr>
+    </w:lvl>
+    <w:lvl w:ilvl="2" w:tplc="08070005" w:tentative="1">
+      <w:start w:val="1"/>
+      <w:numFmt w:val="bullet"/>
+      <w:lvlText w:val=""/>
+      <w:lvlJc w:val="left"/>
+      <w:pPr>
+        <w:ind w:left="2160" w:hanging="360"/>
+      </w:pPr>
+      <w:rPr>
+        <w:rFonts w:ascii="Wingdings" w:hAnsi="Wingdings" w:hint="default"/>
+      </w:rPr>
+    </w:lvl>
+    <w:lvl w:ilvl="3" w:tplc="08070001" w:tentative="1">
+      <w:start w:val="1"/>
+      <w:numFmt w:val="bullet"/>
+      <w:lvlText w:val=""/>
+      <w:lvlJc w:val="left"/>
+      <w:pPr>
+        <w:ind w:left="2880" w:hanging="360"/>
+      </w:pPr>
+      <w:rPr>
+        <w:rFonts w:ascii="Symbol" w:hAnsi="Symbol" w:hint="default"/>
+      </w:rPr>
+    </w:lvl>
+    <w:lvl w:ilvl="4" w:tplc="08070003" w:tentative="1">
+      <w:start w:val="1"/>
+      <w:numFmt w:val="bullet"/>
+      <w:lvlText w:val="o"/>
+      <w:lvlJc w:val="left"/>
+      <w:pPr>
+        <w:ind w:left="3600" w:hanging="360"/>
+      </w:pPr>
+      <w:rPr>
+        <w:rFonts w:ascii="Courier New" w:hAnsi="Courier New" w:cs="Courier New" w:hint="default"/>
+      </w:rPr>
+    </w:lvl>
+    <w:lvl w:ilvl="5" w:tplc="08070005" w:tentative="1">
+      <w:start w:val="1"/>
+      <w:numFmt w:val="bullet"/>
+      <w:lvlText w:val=""/>
+      <w:lvlJc w:val="left"/>
+      <w:pPr>
+        <w:ind w:left="4320" w:hanging="360"/>
+      </w:pPr>
+      <w:rPr>
+        <w:rFonts w:ascii="Wingdings" w:hAnsi="Wingdings" w:hint="default"/>
+      </w:rPr>
+    </w:lvl>
+    <w:lvl w:ilvl="6" w:tplc="08070001" w:tentative="1">
+      <w:start w:val="1"/>
+      <w:numFmt w:val="bullet"/>
+      <w:lvlText w:val=""/>
+      <w:lvlJc w:val="left"/>
+      <w:pPr>
+        <w:ind w:left="5040" w:hanging="360"/>
+      </w:pPr>
+      <w:rPr>
+        <w:rFonts w:ascii="Symbol" w:hAnsi="Symbol" w:hint="default"/>
+      </w:rPr>
+    </w:lvl>
+    <w:lvl w:ilvl="7" w:tplc="08070003" w:tentative="1">
+      <w:start w:val="1"/>
+      <w:numFmt w:val="bullet"/>
+      <w:lvlText w:val="o"/>
+      <w:lvlJc w:val="left"/>
+      <w:pPr>
+        <w:ind w:left="5760" w:hanging="360"/>
+      </w:pPr>
+      <w:rPr>
+        <w:rFonts w:ascii="Courier New" w:hAnsi="Courier New" w:cs="Courier New" w:hint="default"/>
+      </w:rPr>
+    </w:lvl>
+    <w:lvl w:ilvl="8" w:tplc="08070005" w:tentative="1">
+      <w:start w:val="1"/>
+      <w:numFmt w:val="bullet"/>
+      <w:lvlText w:val=""/>
+      <w:lvlJc w:val="left"/>
+      <w:pPr>
+        <w:ind w:left="6480" w:hanging="360"/>
+      </w:pPr>
+      <w:rPr>
+        <w:rFonts w:ascii="Wingdings" w:hAnsi="Wingdings" w:hint="default"/>
+      </w:rPr>
+    </w:lvl>
+  </w:abstractNum>
+  <w:abstractNum w:abstractNumId="8">
+    <w:nsid w:val="6EFE54A7"/>
+    <w:multiLevelType w:val="hybridMultilevel"/>
+    <w:tmpl w:val="C618F84E"/>
+    <w:lvl w:ilvl="0" w:tplc="0CFA582E">
+      <w:numFmt w:val="bullet"/>
+      <w:lvlText w:val="•"/>
+      <w:lvlJc w:val="left"/>
+      <w:pPr>
+        <w:ind w:left="1065" w:hanging="705"/>
+      </w:pPr>
+      <w:rPr>
+        <w:rFonts w:ascii="Uni Neue Light" w:eastAsiaTheme="minorHAnsi" w:hAnsi="Uni Neue Light" w:cstheme="minorBidi" w:hint="default"/>
+      </w:rPr>
+    </w:lvl>
+    <w:lvl w:ilvl="1" w:tplc="08070003" w:tentative="1">
+      <w:start w:val="1"/>
+      <w:numFmt w:val="bullet"/>
+      <w:lvlText w:val="o"/>
+      <w:lvlJc w:val="left"/>
+      <w:pPr>
+        <w:ind w:left="1440" w:hanging="360"/>
+      </w:pPr>
+      <w:rPr>
+        <w:rFonts w:ascii="Courier New" w:hAnsi="Courier New" w:cs="Courier New" w:hint="default"/>
+      </w:rPr>
+    </w:lvl>
+    <w:lvl w:ilvl="2" w:tplc="08070005" w:tentative="1">
+      <w:start w:val="1"/>
+      <w:numFmt w:val="bullet"/>
+      <w:lvlText w:val=""/>
+      <w:lvlJc w:val="left"/>
+      <w:pPr>
+        <w:ind w:left="2160" w:hanging="360"/>
+      </w:pPr>
+      <w:rPr>
+        <w:rFonts w:ascii="Wingdings" w:hAnsi="Wingdings" w:hint="default"/>
+      </w:rPr>
+    </w:lvl>
+    <w:lvl w:ilvl="3" w:tplc="08070001" w:tentative="1">
+      <w:start w:val="1"/>
+      <w:numFmt w:val="bullet"/>
+      <w:lvlText w:val=""/>
+      <w:lvlJc w:val="left"/>
+      <w:pPr>
+        <w:ind w:left="2880" w:hanging="360"/>
+      </w:pPr>
+      <w:rPr>
+        <w:rFonts w:ascii="Symbol" w:hAnsi="Symbol" w:hint="default"/>
+      </w:rPr>
+    </w:lvl>
+    <w:lvl w:ilvl="4" w:tplc="08070003" w:tentative="1">
+      <w:start w:val="1"/>
+      <w:numFmt w:val="bullet"/>
+      <w:lvlText w:val="o"/>
+      <w:lvlJc w:val="left"/>
+      <w:pPr>
+        <w:ind w:left="3600" w:hanging="360"/>
+      </w:pPr>
+      <w:rPr>
+        <w:rFonts w:ascii="Courier New" w:hAnsi="Courier New" w:cs="Courier New" w:hint="default"/>
+      </w:rPr>
+    </w:lvl>
+    <w:lvl w:ilvl="5" w:tplc="08070005" w:tentative="1">
+      <w:start w:val="1"/>
+      <w:numFmt w:val="bullet"/>
+      <w:lvlText w:val=""/>
+      <w:lvlJc w:val="left"/>
+      <w:pPr>
+        <w:ind w:left="4320" w:hanging="360"/>
+      </w:pPr>
+      <w:rPr>
+        <w:rFonts w:ascii="Wingdings" w:hAnsi="Wingdings" w:hint="default"/>
+      </w:rPr>
+    </w:lvl>
+    <w:lvl w:ilvl="6" w:tplc="08070001" w:tentative="1">
+      <w:start w:val="1"/>
+      <w:numFmt w:val="bullet"/>
+      <w:lvlText w:val=""/>
+      <w:lvlJc w:val="left"/>
+      <w:pPr>
+        <w:ind w:left="5040" w:hanging="360"/>
+      </w:pPr>
+      <w:rPr>
+        <w:rFonts w:ascii="Symbol" w:hAnsi="Symbol" w:hint="default"/>
+      </w:rPr>
+    </w:lvl>
+    <w:lvl w:ilvl="7" w:tplc="08070003" w:tentative="1">
+      <w:start w:val="1"/>
+      <w:numFmt w:val="bullet"/>
+      <w:lvlText w:val="o"/>
+      <w:lvlJc w:val="left"/>
+      <w:pPr>
+        <w:ind w:left="5760" w:hanging="360"/>
+      </w:pPr>
+      <w:rPr>
+        <w:rFonts w:ascii="Courier New" w:hAnsi="Courier New" w:cs="Courier New" w:hint="default"/>
+      </w:rPr>
+    </w:lvl>
+    <w:lvl w:ilvl="8" w:tplc="08070005" w:tentative="1">
+      <w:start w:val="1"/>
+      <w:numFmt w:val="bullet"/>
+      <w:lvlText w:val=""/>
+      <w:lvlJc w:val="left"/>
+      <w:pPr>
+        <w:ind w:left="6480" w:hanging="360"/>
+      </w:pPr>
+      <w:rPr>
+        <w:rFonts w:ascii="Wingdings" w:hAnsi="Wingdings" w:hint="default"/>
+      </w:rPr>
+    </w:lvl>
+  </w:abstractNum>
+  <w:abstractNum w:abstractNumId="9">
+    <w:nsid w:val="710351C7"/>
+    <w:multiLevelType w:val="hybridMultilevel"/>
+    <w:tmpl w:val="F64A0282"/>
+    <w:lvl w:ilvl="0" w:tplc="0807000F">
+      <w:start w:val="1"/>
+      <w:numFmt w:val="decimal"/>
+      <w:lvlText w:val="%1."/>
+      <w:lvlJc w:val="left"/>
+      <w:pPr>
+        <w:ind w:left="720" w:hanging="360"/>
+      </w:pPr>
+    </w:lvl>
+    <w:lvl w:ilvl="1" w:tplc="08070019" w:tentative="1">
+      <w:start w:val="1"/>
+      <w:numFmt w:val="lowerLetter"/>
+      <w:lvlText w:val="%2."/>
+      <w:lvlJc w:val="left"/>
+      <w:pPr>
+        <w:ind w:left="1440" w:hanging="360"/>
+      </w:pPr>
+    </w:lvl>
+    <w:lvl w:ilvl="2" w:tplc="0807001B" w:tentative="1">
+      <w:start w:val="1"/>
+      <w:numFmt w:val="lowerRoman"/>
+      <w:lvlText w:val="%3."/>
+      <w:lvlJc w:val="right"/>
+      <w:pPr>
+        <w:ind w:left="2160" w:hanging="180"/>
+      </w:pPr>
+    </w:lvl>
+    <w:lvl w:ilvl="3" w:tplc="0807000F" w:tentative="1">
+      <w:start w:val="1"/>
+      <w:numFmt w:val="decimal"/>
+      <w:lvlText w:val="%4."/>
+      <w:lvlJc w:val="left"/>
+      <w:pPr>
+        <w:ind w:left="2880" w:hanging="360"/>
+      </w:pPr>
+    </w:lvl>
+    <w:lvl w:ilvl="4" w:tplc="08070019" w:tentative="1">
+      <w:start w:val="1"/>
+      <w:numFmt w:val="lowerLetter"/>
+      <w:lvlText w:val="%5."/>
+      <w:lvlJc w:val="left"/>
+      <w:pPr>
+        <w:ind w:left="3600" w:hanging="360"/>
+      </w:pPr>
+    </w:lvl>
+    <w:lvl w:ilvl="5" w:tplc="0807001B" w:tentative="1">
+      <w:start w:val="1"/>
+      <w:numFmt w:val="lowerRoman"/>
+      <w:lvlText w:val="%6."/>
+      <w:lvlJc w:val="right"/>
+      <w:pPr>
+        <w:ind w:left="4320" w:hanging="180"/>
+      </w:pPr>
+    </w:lvl>
+    <w:lvl w:ilvl="6" w:tplc="0807000F" w:tentative="1">
+      <w:start w:val="1"/>
+      <w:numFmt w:val="decimal"/>
+      <w:lvlText w:val="%7."/>
+      <w:lvlJc w:val="left"/>
+      <w:pPr>
+        <w:ind w:left="5040" w:hanging="360"/>
+      </w:pPr>
+    </w:lvl>
+    <w:lvl w:ilvl="7" w:tplc="08070019" w:tentative="1">
+      <w:start w:val="1"/>
+      <w:numFmt w:val="lowerLetter"/>
+      <w:lvlText w:val="%8."/>
+      <w:lvlJc w:val="left"/>
+      <w:pPr>
+        <w:ind w:left="5760" w:hanging="360"/>
+      </w:pPr>
+    </w:lvl>
+    <w:lvl w:ilvl="8" w:tplc="0807001B" w:tentative="1">
+      <w:start w:val="1"/>
+      <w:numFmt w:val="lowerRoman"/>
+      <w:lvlText w:val="%9."/>
+      <w:lvlJc w:val="right"/>
+      <w:pPr>
+        <w:ind w:left="6480" w:hanging="180"/>
+      </w:pPr>
+    </w:lvl>
+  </w:abstractNum>
+  <w:abstractNum w:abstractNumId="10">
     <w:nsid w:val="71C43B6A"/>
     <w:multiLevelType w:val="hybridMultilevel"/>
     <w:tmpl w:val="9FAAAB5E"/>
@@ -2006,7 +3971,7 @@
       </w:pPr>
     </w:lvl>
   </w:abstractNum>
-  <w:abstractNum w:abstractNumId="5">
+  <w:abstractNum w:abstractNumId="11">
     <w:nsid w:val="7D690577"/>
     <w:multiLevelType w:val="hybridMultilevel"/>
     <w:tmpl w:val="9FAAAB5E"/>
@@ -2096,73 +4061,91 @@
     </w:lvl>
   </w:abstractNum>
   <w:num w:numId="1">
-    <w:abstractNumId w:val="2"/>
+    <w:abstractNumId w:val="4"/>
   </w:num>
   <w:num w:numId="2">
-    <w:abstractNumId w:val="2"/>
+    <w:abstractNumId w:val="4"/>
   </w:num>
   <w:num w:numId="3">
-    <w:abstractNumId w:val="2"/>
+    <w:abstractNumId w:val="4"/>
   </w:num>
   <w:num w:numId="4">
-    <w:abstractNumId w:val="2"/>
+    <w:abstractNumId w:val="4"/>
   </w:num>
   <w:num w:numId="5">
-    <w:abstractNumId w:val="2"/>
+    <w:abstractNumId w:val="4"/>
   </w:num>
   <w:num w:numId="6">
-    <w:abstractNumId w:val="2"/>
+    <w:abstractNumId w:val="4"/>
   </w:num>
   <w:num w:numId="7">
-    <w:abstractNumId w:val="2"/>
+    <w:abstractNumId w:val="4"/>
   </w:num>
   <w:num w:numId="8">
-    <w:abstractNumId w:val="2"/>
+    <w:abstractNumId w:val="4"/>
   </w:num>
   <w:num w:numId="9">
-    <w:abstractNumId w:val="2"/>
+    <w:abstractNumId w:val="4"/>
   </w:num>
   <w:num w:numId="10">
-    <w:abstractNumId w:val="2"/>
+    <w:abstractNumId w:val="4"/>
   </w:num>
   <w:num w:numId="11">
-    <w:abstractNumId w:val="2"/>
+    <w:abstractNumId w:val="4"/>
   </w:num>
   <w:num w:numId="12">
-    <w:abstractNumId w:val="2"/>
+    <w:abstractNumId w:val="4"/>
   </w:num>
   <w:num w:numId="13">
-    <w:abstractNumId w:val="2"/>
+    <w:abstractNumId w:val="4"/>
   </w:num>
   <w:num w:numId="14">
-    <w:abstractNumId w:val="2"/>
+    <w:abstractNumId w:val="4"/>
   </w:num>
   <w:num w:numId="15">
-    <w:abstractNumId w:val="2"/>
+    <w:abstractNumId w:val="4"/>
   </w:num>
   <w:num w:numId="16">
-    <w:abstractNumId w:val="2"/>
+    <w:abstractNumId w:val="4"/>
   </w:num>
   <w:num w:numId="17">
-    <w:abstractNumId w:val="2"/>
+    <w:abstractNumId w:val="4"/>
   </w:num>
   <w:num w:numId="18">
-    <w:abstractNumId w:val="2"/>
+    <w:abstractNumId w:val="4"/>
   </w:num>
   <w:num w:numId="19">
-    <w:abstractNumId w:val="4"/>
+    <w:abstractNumId w:val="10"/>
   </w:num>
   <w:num w:numId="20">
-    <w:abstractNumId w:val="1"/>
+    <w:abstractNumId w:val="3"/>
   </w:num>
   <w:num w:numId="21">
     <w:abstractNumId w:val="0"/>
   </w:num>
   <w:num w:numId="22">
-    <w:abstractNumId w:val="5"/>
+    <w:abstractNumId w:val="11"/>
   </w:num>
   <w:num w:numId="23">
-    <w:abstractNumId w:val="3"/>
+    <w:abstractNumId w:val="6"/>
+  </w:num>
+  <w:num w:numId="24">
+    <w:abstractNumId w:val="2"/>
+  </w:num>
+  <w:num w:numId="25">
+    <w:abstractNumId w:val="7"/>
+  </w:num>
+  <w:num w:numId="26">
+    <w:abstractNumId w:val="1"/>
+  </w:num>
+  <w:num w:numId="27">
+    <w:abstractNumId w:val="8"/>
+  </w:num>
+  <w:num w:numId="28">
+    <w:abstractNumId w:val="9"/>
+  </w:num>
+  <w:num w:numId="29">
+    <w:abstractNumId w:val="5"/>
   </w:num>
 </w:numbering>
 </file>
@@ -6840,7 +8823,7 @@
   <a:extraClrSchemeLst/>
   <a:extLst>
     <a:ext uri="{05A4C25C-085E-4340-85A3-A5531E510DB2}">
-      <thm15:themeFamily xmlns="" xmlns:thm15="http://schemas.microsoft.com/office/thememl/2012/main" name="Office Theme" id="{62F939B6-93AF-4DB8-9C6B-D6C7DFDC589F}" vid="{4A3C46E8-61CC-4603-A589-7422A47A8E4A}"/>
+      <thm15:themeFamily xmlns:thm15="http://schemas.microsoft.com/office/thememl/2012/main" xmlns="" name="Office Theme" id="{62F939B6-93AF-4DB8-9C6B-D6C7DFDC589F}" vid="{4A3C46E8-61CC-4603-A589-7422A47A8E4A}"/>
     </a:ext>
   </a:extLst>
 </a:theme>
@@ -6851,7 +8834,7 @@
 </file>
 
 <file path=customXml/itemProps1.xml><?xml version="1.0" encoding="utf-8"?>
-<ds:datastoreItem xmlns:ds="http://schemas.openxmlformats.org/officeDocument/2006/customXml" ds:itemID="{F6C82EFE-DCCB-4301-8917-21A4EA03C85A}">
+<ds:datastoreItem xmlns:ds="http://schemas.openxmlformats.org/officeDocument/2006/customXml" ds:itemID="{18636A4B-F27F-4C6F-95E5-C2B9A81FF433}">
   <ds:schemaRefs>
     <ds:schemaRef ds:uri="http://schemas.openxmlformats.org/officeDocument/2006/bibliography"/>
   </ds:schemaRefs>

</xml_diff>